<commit_message>
Add edited dissertation title page
</commit_message>
<xml_diff>
--- a/title_page/TitlePageMDR.docx
+++ b/title_page/TitlePageMDR.docx
@@ -1,6 +1,6 @@
 
 <file path=word/document.xml><?xml version="1.0" encoding="utf-8"?>
-<w:document xmlns:wpc="http://schemas.microsoft.com/office/word/2010/wordprocessingCanvas" xmlns:cx="http://schemas.microsoft.com/office/drawing/2014/chartex" xmlns:cx1="http://schemas.microsoft.com/office/drawing/2015/9/8/chartex" xmlns:cx2="http://schemas.microsoft.com/office/drawing/2015/10/21/chartex" xmlns:cx3="http://schemas.microsoft.com/office/drawing/2016/5/9/chartex" xmlns:cx4="http://schemas.microsoft.com/office/drawing/2016/5/10/chartex" xmlns:cx5="http://schemas.microsoft.com/office/drawing/2016/5/11/chartex" xmlns:cx6="http://schemas.microsoft.com/office/drawing/2016/5/12/chartex" xmlns:cx7="http://schemas.microsoft.com/office/drawing/2016/5/13/chartex" xmlns:cx8="http://schemas.microsoft.com/office/drawing/2016/5/14/chartex" xmlns:mc="http://schemas.openxmlformats.org/markup-compatibility/2006" xmlns:aink="http://schemas.microsoft.com/office/drawing/2016/ink" xmlns:am3d="http://schemas.microsoft.com/office/drawing/2017/model3d" xmlns:o="urn:schemas-microsoft-com:office:office" xmlns:r="http://schemas.openxmlformats.org/officeDocument/2006/relationships" xmlns:m="http://schemas.openxmlformats.org/officeDocument/2006/math" xmlns:v="urn:schemas-microsoft-com:vml" xmlns:wp14="http://schemas.microsoft.com/office/word/2010/wordprocessingDrawing" xmlns:wp="http://schemas.openxmlformats.org/drawingml/2006/wordprocessingDrawing" xmlns:w10="urn:schemas-microsoft-com:office:word" xmlns:w="http://schemas.openxmlformats.org/wordprocessingml/2006/main" xmlns:w14="http://schemas.microsoft.com/office/word/2010/wordml" xmlns:w15="http://schemas.microsoft.com/office/word/2012/wordml" xmlns:w16cid="http://schemas.microsoft.com/office/word/2016/wordml/cid" xmlns:w16se="http://schemas.microsoft.com/office/word/2015/wordml/symex" xmlns:wpg="http://schemas.microsoft.com/office/word/2010/wordprocessingGroup" xmlns:wpi="http://schemas.microsoft.com/office/word/2010/wordprocessingInk" xmlns:wne="http://schemas.microsoft.com/office/word/2006/wordml" xmlns:wps="http://schemas.microsoft.com/office/word/2010/wordprocessingShape" mc:Ignorable="w14 w15 w16se w16cid wp14">
+<w:document xmlns:wpc="http://schemas.microsoft.com/office/word/2010/wordprocessingCanvas" xmlns:cx="http://schemas.microsoft.com/office/drawing/2014/chartex" xmlns:cx1="http://schemas.microsoft.com/office/drawing/2015/9/8/chartex" xmlns:cx2="http://schemas.microsoft.com/office/drawing/2015/10/21/chartex" xmlns:cx3="http://schemas.microsoft.com/office/drawing/2016/5/9/chartex" xmlns:cx4="http://schemas.microsoft.com/office/drawing/2016/5/10/chartex" xmlns:cx5="http://schemas.microsoft.com/office/drawing/2016/5/11/chartex" xmlns:cx6="http://schemas.microsoft.com/office/drawing/2016/5/12/chartex" xmlns:cx7="http://schemas.microsoft.com/office/drawing/2016/5/13/chartex" xmlns:cx8="http://schemas.microsoft.com/office/drawing/2016/5/14/chartex" xmlns:mc="http://schemas.openxmlformats.org/markup-compatibility/2006" xmlns:aink="http://schemas.microsoft.com/office/drawing/2016/ink" xmlns:am3d="http://schemas.microsoft.com/office/drawing/2017/model3d" xmlns:o="urn:schemas-microsoft-com:office:office" xmlns:oel="http://schemas.microsoft.com/office/2019/extlst" xmlns:r="http://schemas.openxmlformats.org/officeDocument/2006/relationships" xmlns:m="http://schemas.openxmlformats.org/officeDocument/2006/math" xmlns:v="urn:schemas-microsoft-com:vml" xmlns:wp14="http://schemas.microsoft.com/office/word/2010/wordprocessingDrawing" xmlns:wp="http://schemas.openxmlformats.org/drawingml/2006/wordprocessingDrawing" xmlns:w10="urn:schemas-microsoft-com:office:word" xmlns:w="http://schemas.openxmlformats.org/wordprocessingml/2006/main" xmlns:w14="http://schemas.microsoft.com/office/word/2010/wordml" xmlns:w15="http://schemas.microsoft.com/office/word/2012/wordml" xmlns:w16cex="http://schemas.microsoft.com/office/word/2018/wordml/cex" xmlns:w16cid="http://schemas.microsoft.com/office/word/2016/wordml/cid" xmlns:w16="http://schemas.microsoft.com/office/word/2018/wordml" xmlns:w16sdtdh="http://schemas.microsoft.com/office/word/2020/wordml/sdtdatahash" xmlns:w16se="http://schemas.microsoft.com/office/word/2015/wordml/symex" xmlns:wpg="http://schemas.microsoft.com/office/word/2010/wordprocessingGroup" xmlns:wpi="http://schemas.microsoft.com/office/word/2010/wordprocessingInk" xmlns:wne="http://schemas.microsoft.com/office/word/2006/wordml" xmlns:wps="http://schemas.microsoft.com/office/word/2010/wordprocessingShape" mc:Ignorable="w14 w15 w16se w16cid w16 w16cex w16sdtdh wp14">
   <w:body>
     <w:p>
       <w:pPr>
@@ -187,8 +187,6 @@
         </w:rPr>
         <w:t xml:space="preserve">case, </w:t>
       </w:r>
-      <w:bookmarkStart w:id="0" w:name="_GoBack"/>
-      <w:bookmarkEnd w:id="0"/>
       <w:r>
         <w:rPr>
           <w:sz w:val="24"/>
@@ -421,70 +419,14 @@
           <w:szCs w:val="24"/>
         </w:rPr>
       </w:pPr>
-      <w:sdt>
-        <w:sdtPr>
-          <w:rPr>
-            <w:sz w:val="24"/>
-            <w:szCs w:val="24"/>
-          </w:rPr>
-          <w:id w:val="555668582"/>
-          <w:placeholder>
-            <w:docPart w:val="EF20A3ACE2BC4673B7969FCD8E516470"/>
-          </w:placeholder>
-          <w:showingPlcHdr/>
-          <w15:color w:val="00FFFF"/>
-        </w:sdtPr>
-        <w:sdtEndPr/>
-        <w:sdtContent>
-          <w:r>
-            <w:rPr>
-              <w:rStyle w:val="PlaceholderText"/>
-            </w:rPr>
-            <w:t xml:space="preserve">Thesis or </w:t>
-          </w:r>
-          <w:r>
-            <w:rPr>
-              <w:rStyle w:val="PlaceholderText"/>
-            </w:rPr>
-            <w:t>D</w:t>
-          </w:r>
-          <w:r>
-            <w:rPr>
-              <w:rStyle w:val="PlaceholderText"/>
-            </w:rPr>
-            <w:t xml:space="preserve">issertation </w:t>
-          </w:r>
-          <w:r>
-            <w:rPr>
-              <w:rStyle w:val="PlaceholderText"/>
-            </w:rPr>
-            <w:t>T</w:t>
-          </w:r>
-          <w:r>
-            <w:rPr>
-              <w:rStyle w:val="PlaceholderText"/>
-            </w:rPr>
-            <w:t>itle</w:t>
-          </w:r>
-        </w:sdtContent>
-      </w:sdt>
-      <w:r>
-        <w:rPr>
-          <w:sz w:val="24"/>
-          <w:szCs w:val="24"/>
-        </w:rPr>
-        <w:t xml:space="preserve"> </w:t>
-      </w:r>
-    </w:p>
-    <w:p>
-      <w:pPr>
-        <w:spacing w:after="0" w:line="240" w:lineRule="auto"/>
-        <w:jc w:val="center"/>
-        <w:rPr>
-          <w:sz w:val="24"/>
-          <w:szCs w:val="24"/>
-        </w:rPr>
-      </w:pPr>
+      <w:r>
+        <w:rPr>
+          <w:sz w:val="24"/>
+          <w:szCs w:val="24"/>
+        </w:rPr>
+        <w:lastRenderedPageBreak/>
+        <w:t>Efficient Deep Learning for Massive MIMO Channel State Estimation</w:t>
+      </w:r>
     </w:p>
     <w:p>
       <w:pPr>
@@ -523,485 +465,6 @@
         <w:placeholder>
           <w:docPart w:val="A965466BE5954A1CA3ABA2C2B480C5D7"/>
         </w:placeholder>
-        <w:showingPlcHdr/>
-        <w15:color w:val="00FFFF"/>
-      </w:sdtPr>
-      <w:sdtEndPr/>
-      <w:sdtContent>
-        <w:p>
-          <w:pPr>
-            <w:spacing w:after="0" w:line="240" w:lineRule="auto"/>
-            <w:jc w:val="center"/>
-            <w:rPr>
-              <w:sz w:val="24"/>
-              <w:szCs w:val="24"/>
-            </w:rPr>
-          </w:pPr>
-          <w:r>
-            <w:rPr>
-              <w:rStyle w:val="PlaceholderText"/>
-            </w:rPr>
-            <w:t>STUDENT NAME</w:t>
-          </w:r>
-          <w:r>
-            <w:rPr>
-              <w:rStyle w:val="PlaceholderText"/>
-            </w:rPr>
-            <w:t xml:space="preserve"> (in all caps)</w:t>
-          </w:r>
-        </w:p>
-      </w:sdtContent>
-    </w:sdt>
-    <w:sdt>
-      <w:sdtPr>
-        <w:rPr>
-          <w:sz w:val="24"/>
-          <w:szCs w:val="24"/>
-        </w:rPr>
-        <w:id w:val="-211728661"/>
-        <w:placeholder>
-          <w:docPart w:val="FC067D4108974EB58C1F48B8F3B4247C"/>
-        </w:placeholder>
-        <w:showingPlcHdr/>
-        <w15:color w:val="00FFFF"/>
-      </w:sdtPr>
-      <w:sdtEndPr/>
-      <w:sdtContent>
-        <w:p>
-          <w:pPr>
-            <w:spacing w:after="0" w:line="240" w:lineRule="auto"/>
-            <w:jc w:val="center"/>
-            <w:rPr>
-              <w:sz w:val="24"/>
-              <w:szCs w:val="24"/>
-            </w:rPr>
-          </w:pPr>
-          <w:r>
-            <w:rPr>
-              <w:rStyle w:val="PlaceholderText"/>
-            </w:rPr>
-            <w:t>DISSERTATION/THESIS</w:t>
-          </w:r>
-          <w:r>
-            <w:rPr>
-              <w:rStyle w:val="PlaceholderText"/>
-            </w:rPr>
-            <w:t xml:space="preserve"> (in all caps)</w:t>
-          </w:r>
-        </w:p>
-      </w:sdtContent>
-    </w:sdt>
-    <w:p>
-      <w:pPr>
-        <w:spacing w:after="0" w:line="240" w:lineRule="auto"/>
-        <w:jc w:val="center"/>
-        <w:rPr>
-          <w:sz w:val="24"/>
-          <w:szCs w:val="24"/>
-        </w:rPr>
-      </w:pPr>
-    </w:p>
-    <w:p>
-      <w:pPr>
-        <w:spacing w:after="0" w:line="240" w:lineRule="auto"/>
-        <w:jc w:val="center"/>
-        <w:rPr>
-          <w:sz w:val="24"/>
-          <w:szCs w:val="24"/>
-        </w:rPr>
-      </w:pPr>
-      <w:r>
-        <w:rPr>
-          <w:sz w:val="24"/>
-          <w:szCs w:val="24"/>
-        </w:rPr>
-        <w:t>Submitted in partial satisfaction of the requirements for the degree of</w:t>
-      </w:r>
-    </w:p>
-    <w:p>
-      <w:pPr>
-        <w:spacing w:after="0" w:line="240" w:lineRule="auto"/>
-        <w:jc w:val="center"/>
-        <w:rPr>
-          <w:sz w:val="24"/>
-          <w:szCs w:val="24"/>
-        </w:rPr>
-      </w:pPr>
-    </w:p>
-    <w:sdt>
-      <w:sdtPr>
-        <w:rPr>
-          <w:sz w:val="24"/>
-          <w:szCs w:val="24"/>
-        </w:rPr>
-        <w:id w:val="-1689821449"/>
-        <w:placeholder>
-          <w:docPart w:val="8837714F8CCB4F879628C23549DE3A0A"/>
-        </w:placeholder>
-        <w:showingPlcHdr/>
-        <w15:color w:val="00FFFF"/>
-      </w:sdtPr>
-      <w:sdtEndPr/>
-      <w:sdtContent>
-        <w:p>
-          <w:pPr>
-            <w:spacing w:after="0" w:line="240" w:lineRule="auto"/>
-            <w:jc w:val="center"/>
-            <w:rPr>
-              <w:sz w:val="24"/>
-              <w:szCs w:val="24"/>
-            </w:rPr>
-          </w:pPr>
-          <w:r>
-            <w:rPr>
-              <w:rStyle w:val="PlaceholderText"/>
-            </w:rPr>
-            <w:t>DEGREE OBJECTIVE (e.g</w:t>
-          </w:r>
-          <w:r>
-            <w:rPr>
-              <w:rStyle w:val="PlaceholderText"/>
-            </w:rPr>
-            <w:t>.</w:t>
-          </w:r>
-          <w:r>
-            <w:rPr>
-              <w:rStyle w:val="PlaceholderText"/>
-            </w:rPr>
-            <w:t xml:space="preserve"> MASTER OF ARTS)</w:t>
-          </w:r>
-        </w:p>
-      </w:sdtContent>
-    </w:sdt>
-    <w:p>
-      <w:pPr>
-        <w:spacing w:after="0" w:line="240" w:lineRule="auto"/>
-        <w:jc w:val="center"/>
-        <w:rPr>
-          <w:sz w:val="24"/>
-          <w:szCs w:val="24"/>
-        </w:rPr>
-      </w:pPr>
-    </w:p>
-    <w:p>
-      <w:pPr>
-        <w:spacing w:after="0" w:line="240" w:lineRule="auto"/>
-        <w:jc w:val="center"/>
-        <w:rPr>
-          <w:sz w:val="24"/>
-          <w:szCs w:val="24"/>
-        </w:rPr>
-      </w:pPr>
-      <w:r>
-        <w:rPr>
-          <w:sz w:val="24"/>
-          <w:szCs w:val="24"/>
-        </w:rPr>
-        <w:t>in</w:t>
-      </w:r>
-    </w:p>
-    <w:p>
-      <w:pPr>
-        <w:spacing w:after="0" w:line="240" w:lineRule="auto"/>
-        <w:jc w:val="center"/>
-        <w:rPr>
-          <w:sz w:val="24"/>
-          <w:szCs w:val="24"/>
-        </w:rPr>
-      </w:pPr>
-    </w:p>
-    <w:sdt>
-      <w:sdtPr>
-        <w:rPr>
-          <w:sz w:val="24"/>
-          <w:szCs w:val="24"/>
-        </w:rPr>
-        <w:id w:val="-1518153381"/>
-        <w:placeholder>
-          <w:docPart w:val="2FFD5002B0714A21813A901C28645AAA"/>
-        </w:placeholder>
-        <w:showingPlcHdr/>
-        <w15:color w:val="00FFFF"/>
-      </w:sdtPr>
-      <w:sdtEndPr/>
-      <w:sdtContent>
-        <w:p>
-          <w:pPr>
-            <w:spacing w:after="0" w:line="240" w:lineRule="auto"/>
-            <w:jc w:val="center"/>
-            <w:rPr>
-              <w:sz w:val="24"/>
-              <w:szCs w:val="24"/>
-            </w:rPr>
-          </w:pPr>
-          <w:r>
-            <w:rPr>
-              <w:rStyle w:val="PlaceholderText"/>
-            </w:rPr>
-            <w:t>Program Name</w:t>
-          </w:r>
-        </w:p>
-      </w:sdtContent>
-    </w:sdt>
-    <w:p>
-      <w:pPr>
-        <w:spacing w:after="0" w:line="240" w:lineRule="auto"/>
-        <w:jc w:val="center"/>
-        <w:rPr>
-          <w:sz w:val="24"/>
-          <w:szCs w:val="24"/>
-        </w:rPr>
-      </w:pPr>
-    </w:p>
-    <w:p>
-      <w:pPr>
-        <w:spacing w:after="0" w:line="240" w:lineRule="auto"/>
-        <w:jc w:val="center"/>
-        <w:rPr>
-          <w:sz w:val="24"/>
-          <w:szCs w:val="24"/>
-        </w:rPr>
-      </w:pPr>
-      <w:r>
-        <w:rPr>
-          <w:sz w:val="24"/>
-          <w:szCs w:val="24"/>
-        </w:rPr>
-        <w:t>in the</w:t>
-      </w:r>
-    </w:p>
-    <w:p>
-      <w:pPr>
-        <w:spacing w:after="0" w:line="240" w:lineRule="auto"/>
-        <w:jc w:val="center"/>
-        <w:rPr>
-          <w:sz w:val="24"/>
-          <w:szCs w:val="24"/>
-        </w:rPr>
-      </w:pPr>
-    </w:p>
-    <w:p>
-      <w:pPr>
-        <w:spacing w:after="0" w:line="240" w:lineRule="auto"/>
-        <w:jc w:val="center"/>
-        <w:rPr>
-          <w:sz w:val="24"/>
-          <w:szCs w:val="24"/>
-        </w:rPr>
-      </w:pPr>
-      <w:r>
-        <w:rPr>
-          <w:sz w:val="24"/>
-          <w:szCs w:val="24"/>
-        </w:rPr>
-        <w:t>OFFICE OF GRADUATE STUDIES</w:t>
-      </w:r>
-    </w:p>
-    <w:p>
-      <w:pPr>
-        <w:spacing w:after="0" w:line="240" w:lineRule="auto"/>
-        <w:jc w:val="center"/>
-        <w:rPr>
-          <w:sz w:val="24"/>
-          <w:szCs w:val="24"/>
-        </w:rPr>
-      </w:pPr>
-    </w:p>
-    <w:p>
-      <w:pPr>
-        <w:spacing w:after="0" w:line="240" w:lineRule="auto"/>
-        <w:jc w:val="center"/>
-        <w:rPr>
-          <w:sz w:val="24"/>
-          <w:szCs w:val="24"/>
-        </w:rPr>
-      </w:pPr>
-      <w:r>
-        <w:rPr>
-          <w:sz w:val="24"/>
-          <w:szCs w:val="24"/>
-        </w:rPr>
-        <w:t>of the</w:t>
-      </w:r>
-    </w:p>
-    <w:p>
-      <w:pPr>
-        <w:spacing w:after="0" w:line="240" w:lineRule="auto"/>
-        <w:jc w:val="center"/>
-        <w:rPr>
-          <w:sz w:val="24"/>
-          <w:szCs w:val="24"/>
-        </w:rPr>
-      </w:pPr>
-    </w:p>
-    <w:p>
-      <w:pPr>
-        <w:spacing w:after="0" w:line="240" w:lineRule="auto"/>
-        <w:jc w:val="center"/>
-        <w:rPr>
-          <w:sz w:val="24"/>
-          <w:szCs w:val="24"/>
-        </w:rPr>
-      </w:pPr>
-      <w:r>
-        <w:rPr>
-          <w:sz w:val="24"/>
-          <w:szCs w:val="24"/>
-        </w:rPr>
-        <w:t>UNIVERSITY OF CALIFORNIA</w:t>
-      </w:r>
-    </w:p>
-    <w:p>
-      <w:pPr>
-        <w:spacing w:after="0" w:line="240" w:lineRule="auto"/>
-        <w:jc w:val="center"/>
-        <w:rPr>
-          <w:sz w:val="24"/>
-          <w:szCs w:val="24"/>
-        </w:rPr>
-      </w:pPr>
-    </w:p>
-    <w:p>
-      <w:pPr>
-        <w:spacing w:after="0" w:line="240" w:lineRule="auto"/>
-        <w:jc w:val="center"/>
-        <w:rPr>
-          <w:sz w:val="24"/>
-          <w:szCs w:val="24"/>
-        </w:rPr>
-      </w:pPr>
-      <w:r>
-        <w:rPr>
-          <w:sz w:val="24"/>
-          <w:szCs w:val="24"/>
-        </w:rPr>
-        <w:t>DAVIS</w:t>
-      </w:r>
-    </w:p>
-    <w:p>
-      <w:pPr>
-        <w:spacing w:after="0" w:line="240" w:lineRule="auto"/>
-        <w:jc w:val="center"/>
-        <w:rPr>
-          <w:sz w:val="24"/>
-          <w:szCs w:val="24"/>
-        </w:rPr>
-      </w:pPr>
-    </w:p>
-    <w:p>
-      <w:pPr>
-        <w:spacing w:after="0" w:line="240" w:lineRule="auto"/>
-        <w:jc w:val="center"/>
-        <w:rPr>
-          <w:sz w:val="24"/>
-          <w:szCs w:val="24"/>
-        </w:rPr>
-      </w:pPr>
-      <w:r>
-        <w:rPr>
-          <w:sz w:val="24"/>
-          <w:szCs w:val="24"/>
-        </w:rPr>
-        <w:t>Approved:</w:t>
-      </w:r>
-    </w:p>
-    <w:p>
-      <w:pPr>
-        <w:spacing w:after="0" w:line="240" w:lineRule="auto"/>
-        <w:jc w:val="center"/>
-        <w:rPr>
-          <w:sz w:val="24"/>
-          <w:szCs w:val="24"/>
-        </w:rPr>
-      </w:pPr>
-    </w:p>
-    <w:p>
-      <w:pPr>
-        <w:spacing w:after="0" w:line="240" w:lineRule="auto"/>
-        <w:jc w:val="center"/>
-        <w:rPr>
-          <w:sz w:val="24"/>
-          <w:szCs w:val="24"/>
-          <w:u w:val="single"/>
-        </w:rPr>
-      </w:pPr>
-      <w:r>
-        <w:rPr>
-          <w:sz w:val="24"/>
-          <w:szCs w:val="24"/>
-          <w:u w:val="single"/>
-        </w:rPr>
-        <w:tab/>
-      </w:r>
-      <w:r>
-        <w:rPr>
-          <w:sz w:val="24"/>
-          <w:szCs w:val="24"/>
-          <w:u w:val="single"/>
-        </w:rPr>
-        <w:tab/>
-      </w:r>
-      <w:r>
-        <w:rPr>
-          <w:sz w:val="24"/>
-          <w:szCs w:val="24"/>
-          <w:u w:val="single"/>
-        </w:rPr>
-        <w:tab/>
-      </w:r>
-      <w:r>
-        <w:rPr>
-          <w:sz w:val="24"/>
-          <w:szCs w:val="24"/>
-          <w:u w:val="single"/>
-        </w:rPr>
-        <w:tab/>
-      </w:r>
-      <w:r>
-        <w:rPr>
-          <w:sz w:val="24"/>
-          <w:szCs w:val="24"/>
-          <w:u w:val="single"/>
-        </w:rPr>
-        <w:tab/>
-      </w:r>
-      <w:r>
-        <w:rPr>
-          <w:sz w:val="24"/>
-          <w:szCs w:val="24"/>
-          <w:u w:val="single"/>
-        </w:rPr>
-        <w:tab/>
-      </w:r>
-      <w:r>
-        <w:rPr>
-          <w:sz w:val="24"/>
-          <w:szCs w:val="24"/>
-          <w:u w:val="single"/>
-        </w:rPr>
-        <w:tab/>
-      </w:r>
-      <w:r>
-        <w:rPr>
-          <w:sz w:val="24"/>
-          <w:szCs w:val="24"/>
-          <w:u w:val="single"/>
-        </w:rPr>
-        <w:tab/>
-      </w:r>
-    </w:p>
-    <w:sdt>
-      <w:sdtPr>
-        <w:rPr>
-          <w:sz w:val="24"/>
-          <w:szCs w:val="24"/>
-        </w:rPr>
-        <w:id w:val="1000466059"/>
-        <w:placeholder>
-          <w:docPart w:val="DefaultPlaceholder_-1854013440"/>
-        </w:placeholder>
-        <w:temporary/>
-        <w:showingPlcHdr/>
         <w15:color w:val="00FFFF"/>
       </w:sdtPr>
       <w:sdtContent>
@@ -1016,119 +479,26 @@
           </w:pPr>
           <w:r>
             <w:rPr>
-              <w:rStyle w:val="PlaceholderText"/>
+              <w:sz w:val="24"/>
+              <w:szCs w:val="24"/>
             </w:rPr>
-            <w:t>C</w:t>
-          </w:r>
-          <w:r>
-            <w:rPr>
-              <w:rStyle w:val="PlaceholderText"/>
-            </w:rPr>
-            <w:t>hair’s Name, Chair (or Co-Chair)</w:t>
+            <w:t>MASON DEL ROSARIO</w:t>
           </w:r>
         </w:p>
       </w:sdtContent>
     </w:sdt>
-    <w:p>
-      <w:pPr>
-        <w:spacing w:after="0" w:line="240" w:lineRule="auto"/>
-        <w:jc w:val="center"/>
-        <w:rPr>
-          <w:sz w:val="24"/>
-          <w:szCs w:val="24"/>
-          <w:u w:val="single"/>
-        </w:rPr>
-      </w:pPr>
-    </w:p>
-    <w:p>
-      <w:pPr>
-        <w:spacing w:after="0" w:line="240" w:lineRule="auto"/>
-        <w:jc w:val="center"/>
-        <w:rPr>
-          <w:sz w:val="24"/>
-          <w:szCs w:val="24"/>
-          <w:u w:val="single"/>
-        </w:rPr>
-      </w:pPr>
-      <w:r>
-        <w:rPr>
-          <w:sz w:val="24"/>
-          <w:szCs w:val="24"/>
-          <w:u w:val="single"/>
-        </w:rPr>
-        <w:tab/>
-      </w:r>
-      <w:r>
-        <w:rPr>
-          <w:sz w:val="24"/>
-          <w:szCs w:val="24"/>
-          <w:u w:val="single"/>
-        </w:rPr>
-        <w:tab/>
-      </w:r>
-      <w:r>
-        <w:rPr>
-          <w:sz w:val="24"/>
-          <w:szCs w:val="24"/>
-          <w:u w:val="single"/>
-        </w:rPr>
-        <w:tab/>
-      </w:r>
-      <w:r>
-        <w:rPr>
-          <w:sz w:val="24"/>
-          <w:szCs w:val="24"/>
-          <w:u w:val="single"/>
-        </w:rPr>
-        <w:tab/>
-      </w:r>
-      <w:r>
-        <w:rPr>
-          <w:sz w:val="24"/>
-          <w:szCs w:val="24"/>
-          <w:u w:val="single"/>
-        </w:rPr>
-        <w:tab/>
-      </w:r>
-      <w:r>
-        <w:rPr>
-          <w:sz w:val="24"/>
-          <w:szCs w:val="24"/>
-          <w:u w:val="single"/>
-        </w:rPr>
-        <w:tab/>
-      </w:r>
-      <w:r>
-        <w:rPr>
-          <w:sz w:val="24"/>
-          <w:szCs w:val="24"/>
-          <w:u w:val="single"/>
-        </w:rPr>
-        <w:tab/>
-      </w:r>
-      <w:r>
-        <w:rPr>
-          <w:sz w:val="24"/>
-          <w:szCs w:val="24"/>
-          <w:u w:val="single"/>
-        </w:rPr>
-        <w:tab/>
-      </w:r>
-    </w:p>
     <w:sdt>
       <w:sdtPr>
         <w:rPr>
           <w:sz w:val="24"/>
           <w:szCs w:val="24"/>
         </w:rPr>
-        <w:id w:val="1574234061"/>
+        <w:id w:val="-211728661"/>
         <w:placeholder>
-          <w:docPart w:val="9F2C6B1248CA4A679D903922B77CD4ED"/>
+          <w:docPart w:val="FC067D4108974EB58C1F48B8F3B4247C"/>
         </w:placeholder>
-        <w:showingPlcHdr/>
         <w15:color w:val="00FFFF"/>
       </w:sdtPr>
-      <w:sdtEndPr/>
       <w:sdtContent>
         <w:p>
           <w:pPr>
@@ -1141,9 +511,10 @@
           </w:pPr>
           <w:r>
             <w:rPr>
-              <w:rStyle w:val="PlaceholderText"/>
+              <w:sz w:val="24"/>
+              <w:szCs w:val="24"/>
             </w:rPr>
-            <w:t>Member’s Name</w:t>
+            <w:t>DISSERTATION</w:t>
           </w:r>
         </w:p>
       </w:sdtContent>
@@ -1165,73 +536,25 @@
         <w:rPr>
           <w:sz w:val="24"/>
           <w:szCs w:val="24"/>
-          <w:u w:val="single"/>
-        </w:rPr>
-      </w:pPr>
-      <w:r>
-        <w:rPr>
-          <w:sz w:val="24"/>
-          <w:szCs w:val="24"/>
-          <w:u w:val="single"/>
-        </w:rPr>
-        <w:tab/>
-      </w:r>
-      <w:r>
-        <w:rPr>
-          <w:sz w:val="24"/>
-          <w:szCs w:val="24"/>
-          <w:u w:val="single"/>
-        </w:rPr>
-        <w:tab/>
-      </w:r>
-      <w:r>
-        <w:rPr>
-          <w:sz w:val="24"/>
-          <w:szCs w:val="24"/>
-          <w:u w:val="single"/>
-        </w:rPr>
-        <w:tab/>
-      </w:r>
-      <w:r>
-        <w:rPr>
-          <w:sz w:val="24"/>
-          <w:szCs w:val="24"/>
-          <w:u w:val="single"/>
-        </w:rPr>
-        <w:tab/>
-      </w:r>
-      <w:r>
-        <w:rPr>
-          <w:sz w:val="24"/>
-          <w:szCs w:val="24"/>
-          <w:u w:val="single"/>
-        </w:rPr>
-        <w:tab/>
-      </w:r>
-      <w:r>
-        <w:rPr>
-          <w:sz w:val="24"/>
-          <w:szCs w:val="24"/>
-          <w:u w:val="single"/>
-        </w:rPr>
-        <w:tab/>
-      </w:r>
-      <w:r>
-        <w:rPr>
-          <w:sz w:val="24"/>
-          <w:szCs w:val="24"/>
-          <w:u w:val="single"/>
-        </w:rPr>
-        <w:tab/>
-      </w:r>
-      <w:r>
-        <w:rPr>
-          <w:sz w:val="24"/>
-          <w:szCs w:val="24"/>
-          <w:u w:val="single"/>
-        </w:rPr>
-        <w:tab/>
-      </w:r>
+        </w:rPr>
+      </w:pPr>
+      <w:r>
+        <w:rPr>
+          <w:sz w:val="24"/>
+          <w:szCs w:val="24"/>
+        </w:rPr>
+        <w:t>Submitted in partial satisfaction of the requirements for the degree of</w:t>
+      </w:r>
+    </w:p>
+    <w:p>
+      <w:pPr>
+        <w:spacing w:after="0" w:line="240" w:lineRule="auto"/>
+        <w:jc w:val="center"/>
+        <w:rPr>
+          <w:sz w:val="24"/>
+          <w:szCs w:val="24"/>
+        </w:rPr>
+      </w:pPr>
     </w:p>
     <w:sdt>
       <w:sdtPr>
@@ -1239,14 +562,12 @@
           <w:sz w:val="24"/>
           <w:szCs w:val="24"/>
         </w:rPr>
-        <w:id w:val="51743667"/>
+        <w:id w:val="-1689821449"/>
         <w:placeholder>
-          <w:docPart w:val="E743BDFE5A86404280780B047968A225"/>
+          <w:docPart w:val="8837714F8CCB4F879628C23549DE3A0A"/>
         </w:placeholder>
-        <w:showingPlcHdr/>
         <w15:color w:val="00FFFF"/>
       </w:sdtPr>
-      <w:sdtEndPr/>
       <w:sdtContent>
         <w:p>
           <w:pPr>
@@ -1259,9 +580,10 @@
           </w:pPr>
           <w:r>
             <w:rPr>
-              <w:rStyle w:val="PlaceholderText"/>
+              <w:sz w:val="24"/>
+              <w:szCs w:val="24"/>
             </w:rPr>
-            <w:t>Member’s Name</w:t>
+            <w:t>DOCTOR OF PHILOSOPHY</w:t>
           </w:r>
         </w:p>
       </w:sdtContent>
@@ -1290,12 +612,13 @@
           <w:sz w:val="24"/>
           <w:szCs w:val="24"/>
         </w:rPr>
-        <w:t>Committee in Charge</w:t>
+        <w:t>in</w:t>
       </w:r>
     </w:p>
     <w:p>
       <w:pPr>
         <w:spacing w:after="0" w:line="240" w:lineRule="auto"/>
+        <w:jc w:val="center"/>
         <w:rPr>
           <w:sz w:val="24"/>
           <w:szCs w:val="24"/>
@@ -1308,14 +631,12 @@
           <w:sz w:val="24"/>
           <w:szCs w:val="24"/>
         </w:rPr>
-        <w:id w:val="1707216866"/>
+        <w:id w:val="-1518153381"/>
         <w:placeholder>
-          <w:docPart w:val="6AB670FC17BE49C0A66BC20C5B91F325"/>
+          <w:docPart w:val="2FFD5002B0714A21813A901C28645AAA"/>
         </w:placeholder>
-        <w:showingPlcHdr/>
         <w15:color w:val="00FFFF"/>
       </w:sdtPr>
-      <w:sdtEndPr/>
       <w:sdtContent>
         <w:p>
           <w:pPr>
@@ -1328,15 +649,603 @@
           </w:pPr>
           <w:r>
             <w:rPr>
-              <w:rStyle w:val="PlaceholderText"/>
+              <w:sz w:val="24"/>
+              <w:szCs w:val="24"/>
             </w:rPr>
-            <w:t>Year of Degree, e.g. 2022</w:t>
+            <w:t>Electrical and Computer Engineering</w:t>
           </w:r>
         </w:p>
       </w:sdtContent>
     </w:sdt>
     <w:p>
       <w:pPr>
+        <w:spacing w:after="0" w:line="240" w:lineRule="auto"/>
+        <w:jc w:val="center"/>
+        <w:rPr>
+          <w:sz w:val="24"/>
+          <w:szCs w:val="24"/>
+        </w:rPr>
+      </w:pPr>
+    </w:p>
+    <w:p>
+      <w:pPr>
+        <w:spacing w:after="0" w:line="240" w:lineRule="auto"/>
+        <w:jc w:val="center"/>
+        <w:rPr>
+          <w:sz w:val="24"/>
+          <w:szCs w:val="24"/>
+        </w:rPr>
+      </w:pPr>
+      <w:r>
+        <w:rPr>
+          <w:sz w:val="24"/>
+          <w:szCs w:val="24"/>
+        </w:rPr>
+        <w:t>in the</w:t>
+      </w:r>
+    </w:p>
+    <w:p>
+      <w:pPr>
+        <w:spacing w:after="0" w:line="240" w:lineRule="auto"/>
+        <w:jc w:val="center"/>
+        <w:rPr>
+          <w:sz w:val="24"/>
+          <w:szCs w:val="24"/>
+        </w:rPr>
+      </w:pPr>
+    </w:p>
+    <w:p>
+      <w:pPr>
+        <w:spacing w:after="0" w:line="240" w:lineRule="auto"/>
+        <w:jc w:val="center"/>
+        <w:rPr>
+          <w:sz w:val="24"/>
+          <w:szCs w:val="24"/>
+        </w:rPr>
+      </w:pPr>
+      <w:r>
+        <w:rPr>
+          <w:sz w:val="24"/>
+          <w:szCs w:val="24"/>
+        </w:rPr>
+        <w:t>OFFICE OF GRADUATE STUDIES</w:t>
+      </w:r>
+    </w:p>
+    <w:p>
+      <w:pPr>
+        <w:spacing w:after="0" w:line="240" w:lineRule="auto"/>
+        <w:jc w:val="center"/>
+        <w:rPr>
+          <w:sz w:val="24"/>
+          <w:szCs w:val="24"/>
+        </w:rPr>
+      </w:pPr>
+    </w:p>
+    <w:p>
+      <w:pPr>
+        <w:spacing w:after="0" w:line="240" w:lineRule="auto"/>
+        <w:jc w:val="center"/>
+        <w:rPr>
+          <w:sz w:val="24"/>
+          <w:szCs w:val="24"/>
+        </w:rPr>
+      </w:pPr>
+      <w:r>
+        <w:rPr>
+          <w:sz w:val="24"/>
+          <w:szCs w:val="24"/>
+        </w:rPr>
+        <w:t>of the</w:t>
+      </w:r>
+    </w:p>
+    <w:p>
+      <w:pPr>
+        <w:spacing w:after="0" w:line="240" w:lineRule="auto"/>
+        <w:jc w:val="center"/>
+        <w:rPr>
+          <w:sz w:val="24"/>
+          <w:szCs w:val="24"/>
+        </w:rPr>
+      </w:pPr>
+    </w:p>
+    <w:p>
+      <w:pPr>
+        <w:spacing w:after="0" w:line="240" w:lineRule="auto"/>
+        <w:jc w:val="center"/>
+        <w:rPr>
+          <w:sz w:val="24"/>
+          <w:szCs w:val="24"/>
+        </w:rPr>
+      </w:pPr>
+      <w:r>
+        <w:rPr>
+          <w:sz w:val="24"/>
+          <w:szCs w:val="24"/>
+        </w:rPr>
+        <w:t>UNIVERSITY OF CALIFORNIA</w:t>
+      </w:r>
+    </w:p>
+    <w:p>
+      <w:pPr>
+        <w:spacing w:after="0" w:line="240" w:lineRule="auto"/>
+        <w:jc w:val="center"/>
+        <w:rPr>
+          <w:sz w:val="24"/>
+          <w:szCs w:val="24"/>
+        </w:rPr>
+      </w:pPr>
+    </w:p>
+    <w:p>
+      <w:pPr>
+        <w:spacing w:after="0" w:line="240" w:lineRule="auto"/>
+        <w:jc w:val="center"/>
+        <w:rPr>
+          <w:rFonts w:eastAsiaTheme="minorEastAsia" w:hint="eastAsia"/>
+          <w:sz w:val="24"/>
+          <w:szCs w:val="24"/>
+          <w:lang w:eastAsia="ja-JP"/>
+        </w:rPr>
+      </w:pPr>
+      <w:r>
+        <w:rPr>
+          <w:sz w:val="24"/>
+          <w:szCs w:val="24"/>
+        </w:rPr>
+        <w:t>DAVIS</w:t>
+      </w:r>
+    </w:p>
+    <w:p>
+      <w:pPr>
+        <w:spacing w:after="0" w:line="240" w:lineRule="auto"/>
+        <w:jc w:val="center"/>
+        <w:rPr>
+          <w:sz w:val="24"/>
+          <w:szCs w:val="24"/>
+        </w:rPr>
+      </w:pPr>
+    </w:p>
+    <w:p>
+      <w:pPr>
+        <w:spacing w:after="0" w:line="240" w:lineRule="auto"/>
+        <w:jc w:val="center"/>
+        <w:rPr>
+          <w:sz w:val="24"/>
+          <w:szCs w:val="24"/>
+        </w:rPr>
+      </w:pPr>
+      <w:r>
+        <w:rPr>
+          <w:sz w:val="24"/>
+          <w:szCs w:val="24"/>
+        </w:rPr>
+        <w:t>Approved:</w:t>
+      </w:r>
+    </w:p>
+    <w:p>
+      <w:pPr>
+        <w:spacing w:after="0" w:line="240" w:lineRule="auto"/>
+        <w:jc w:val="center"/>
+        <w:rPr>
+          <w:sz w:val="24"/>
+          <w:szCs w:val="24"/>
+        </w:rPr>
+      </w:pPr>
+    </w:p>
+    <w:p>
+      <w:pPr>
+        <w:spacing w:after="0" w:line="240" w:lineRule="auto"/>
+        <w:jc w:val="center"/>
+        <w:rPr>
+          <w:sz w:val="24"/>
+          <w:szCs w:val="24"/>
+          <w:u w:val="single"/>
+        </w:rPr>
+      </w:pPr>
+      <w:r>
+        <w:rPr>
+          <w:sz w:val="24"/>
+          <w:szCs w:val="24"/>
+          <w:u w:val="single"/>
+        </w:rPr>
+        <w:tab/>
+      </w:r>
+      <w:r>
+        <w:rPr>
+          <w:sz w:val="24"/>
+          <w:szCs w:val="24"/>
+          <w:u w:val="single"/>
+        </w:rPr>
+        <w:tab/>
+      </w:r>
+      <w:r>
+        <w:rPr>
+          <w:sz w:val="24"/>
+          <w:szCs w:val="24"/>
+          <w:u w:val="single"/>
+        </w:rPr>
+        <w:tab/>
+      </w:r>
+      <w:r>
+        <w:rPr>
+          <w:sz w:val="24"/>
+          <w:szCs w:val="24"/>
+          <w:u w:val="single"/>
+        </w:rPr>
+        <w:tab/>
+      </w:r>
+      <w:r>
+        <w:rPr>
+          <w:sz w:val="24"/>
+          <w:szCs w:val="24"/>
+          <w:u w:val="single"/>
+        </w:rPr>
+        <w:tab/>
+      </w:r>
+      <w:r>
+        <w:rPr>
+          <w:sz w:val="24"/>
+          <w:szCs w:val="24"/>
+          <w:u w:val="single"/>
+        </w:rPr>
+        <w:tab/>
+      </w:r>
+      <w:r>
+        <w:rPr>
+          <w:sz w:val="24"/>
+          <w:szCs w:val="24"/>
+          <w:u w:val="single"/>
+        </w:rPr>
+        <w:tab/>
+      </w:r>
+      <w:r>
+        <w:rPr>
+          <w:sz w:val="24"/>
+          <w:szCs w:val="24"/>
+          <w:u w:val="single"/>
+        </w:rPr>
+        <w:tab/>
+      </w:r>
+    </w:p>
+    <w:p>
+      <w:pPr>
+        <w:spacing w:after="0" w:line="240" w:lineRule="auto"/>
+        <w:jc w:val="center"/>
+        <w:rPr>
+          <w:sz w:val="24"/>
+          <w:szCs w:val="24"/>
+        </w:rPr>
+      </w:pPr>
+      <w:proofErr w:type="spellStart"/>
+      <w:r>
+        <w:rPr>
+          <w:sz w:val="24"/>
+          <w:szCs w:val="24"/>
+        </w:rPr>
+        <w:t>Zhi</w:t>
+      </w:r>
+      <w:proofErr w:type="spellEnd"/>
+      <w:r>
+        <w:rPr>
+          <w:sz w:val="24"/>
+          <w:szCs w:val="24"/>
+        </w:rPr>
+        <w:t xml:space="preserve"> Ding, Chair</w:t>
+      </w:r>
+    </w:p>
+    <w:p>
+      <w:pPr>
+        <w:spacing w:after="0" w:line="240" w:lineRule="auto"/>
+        <w:jc w:val="center"/>
+        <w:rPr>
+          <w:sz w:val="24"/>
+          <w:szCs w:val="24"/>
+          <w:u w:val="single"/>
+        </w:rPr>
+      </w:pPr>
+    </w:p>
+    <w:p>
+      <w:pPr>
+        <w:spacing w:after="0" w:line="240" w:lineRule="auto"/>
+        <w:jc w:val="center"/>
+        <w:rPr>
+          <w:sz w:val="24"/>
+          <w:szCs w:val="24"/>
+          <w:u w:val="single"/>
+        </w:rPr>
+      </w:pPr>
+      <w:r>
+        <w:rPr>
+          <w:sz w:val="24"/>
+          <w:szCs w:val="24"/>
+          <w:u w:val="single"/>
+        </w:rPr>
+        <w:tab/>
+      </w:r>
+      <w:r>
+        <w:rPr>
+          <w:sz w:val="24"/>
+          <w:szCs w:val="24"/>
+          <w:u w:val="single"/>
+        </w:rPr>
+        <w:tab/>
+      </w:r>
+      <w:r>
+        <w:rPr>
+          <w:sz w:val="24"/>
+          <w:szCs w:val="24"/>
+          <w:u w:val="single"/>
+        </w:rPr>
+        <w:tab/>
+      </w:r>
+      <w:r>
+        <w:rPr>
+          <w:sz w:val="24"/>
+          <w:szCs w:val="24"/>
+          <w:u w:val="single"/>
+        </w:rPr>
+        <w:tab/>
+      </w:r>
+      <w:r>
+        <w:rPr>
+          <w:sz w:val="24"/>
+          <w:szCs w:val="24"/>
+          <w:u w:val="single"/>
+        </w:rPr>
+        <w:tab/>
+      </w:r>
+      <w:r>
+        <w:rPr>
+          <w:sz w:val="24"/>
+          <w:szCs w:val="24"/>
+          <w:u w:val="single"/>
+        </w:rPr>
+        <w:tab/>
+      </w:r>
+      <w:r>
+        <w:rPr>
+          <w:sz w:val="24"/>
+          <w:szCs w:val="24"/>
+          <w:u w:val="single"/>
+        </w:rPr>
+        <w:tab/>
+      </w:r>
+      <w:r>
+        <w:rPr>
+          <w:sz w:val="24"/>
+          <w:szCs w:val="24"/>
+          <w:u w:val="single"/>
+        </w:rPr>
+        <w:tab/>
+      </w:r>
+    </w:p>
+    <w:sdt>
+      <w:sdtPr>
+        <w:rPr>
+          <w:sz w:val="24"/>
+          <w:szCs w:val="24"/>
+        </w:rPr>
+        <w:id w:val="1574234061"/>
+        <w:placeholder>
+          <w:docPart w:val="9F2C6B1248CA4A679D903922B77CD4ED"/>
+        </w:placeholder>
+        <w15:color w:val="00FFFF"/>
+      </w:sdtPr>
+      <w:sdtContent>
+        <w:p>
+          <w:pPr>
+            <w:spacing w:after="0" w:line="240" w:lineRule="auto"/>
+            <w:jc w:val="center"/>
+            <w:rPr>
+              <w:sz w:val="24"/>
+              <w:szCs w:val="24"/>
+            </w:rPr>
+          </w:pPr>
+          <w:proofErr w:type="spellStart"/>
+          <w:r>
+            <w:rPr>
+              <w:sz w:val="24"/>
+              <w:szCs w:val="24"/>
+            </w:rPr>
+            <w:t>Lifeng</w:t>
+          </w:r>
+          <w:proofErr w:type="spellEnd"/>
+          <w:r>
+            <w:rPr>
+              <w:sz w:val="24"/>
+              <w:szCs w:val="24"/>
+            </w:rPr>
+            <w:t xml:space="preserve"> Lai</w:t>
+          </w:r>
+        </w:p>
+      </w:sdtContent>
+    </w:sdt>
+    <w:p>
+      <w:pPr>
+        <w:spacing w:after="0" w:line="240" w:lineRule="auto"/>
+        <w:jc w:val="center"/>
+        <w:rPr>
+          <w:sz w:val="24"/>
+          <w:szCs w:val="24"/>
+        </w:rPr>
+      </w:pPr>
+    </w:p>
+    <w:p>
+      <w:pPr>
+        <w:spacing w:after="0" w:line="240" w:lineRule="auto"/>
+        <w:jc w:val="center"/>
+        <w:rPr>
+          <w:sz w:val="24"/>
+          <w:szCs w:val="24"/>
+          <w:u w:val="single"/>
+        </w:rPr>
+      </w:pPr>
+      <w:r>
+        <w:rPr>
+          <w:sz w:val="24"/>
+          <w:szCs w:val="24"/>
+          <w:u w:val="single"/>
+        </w:rPr>
+        <w:tab/>
+      </w:r>
+      <w:r>
+        <w:rPr>
+          <w:sz w:val="24"/>
+          <w:szCs w:val="24"/>
+          <w:u w:val="single"/>
+        </w:rPr>
+        <w:tab/>
+      </w:r>
+      <w:r>
+        <w:rPr>
+          <w:sz w:val="24"/>
+          <w:szCs w:val="24"/>
+          <w:u w:val="single"/>
+        </w:rPr>
+        <w:tab/>
+      </w:r>
+      <w:r>
+        <w:rPr>
+          <w:sz w:val="24"/>
+          <w:szCs w:val="24"/>
+          <w:u w:val="single"/>
+        </w:rPr>
+        <w:tab/>
+      </w:r>
+      <w:r>
+        <w:rPr>
+          <w:sz w:val="24"/>
+          <w:szCs w:val="24"/>
+          <w:u w:val="single"/>
+        </w:rPr>
+        <w:tab/>
+      </w:r>
+      <w:r>
+        <w:rPr>
+          <w:sz w:val="24"/>
+          <w:szCs w:val="24"/>
+          <w:u w:val="single"/>
+        </w:rPr>
+        <w:tab/>
+      </w:r>
+      <w:r>
+        <w:rPr>
+          <w:sz w:val="24"/>
+          <w:szCs w:val="24"/>
+          <w:u w:val="single"/>
+        </w:rPr>
+        <w:tab/>
+      </w:r>
+      <w:r>
+        <w:rPr>
+          <w:sz w:val="24"/>
+          <w:szCs w:val="24"/>
+          <w:u w:val="single"/>
+        </w:rPr>
+        <w:tab/>
+      </w:r>
+    </w:p>
+    <w:sdt>
+      <w:sdtPr>
+        <w:rPr>
+          <w:sz w:val="24"/>
+          <w:szCs w:val="24"/>
+        </w:rPr>
+        <w:id w:val="51743667"/>
+        <w:placeholder>
+          <w:docPart w:val="E743BDFE5A86404280780B047968A225"/>
+        </w:placeholder>
+        <w15:color w:val="00FFFF"/>
+      </w:sdtPr>
+      <w:sdtContent>
+        <w:p>
+          <w:pPr>
+            <w:spacing w:after="0" w:line="240" w:lineRule="auto"/>
+            <w:jc w:val="center"/>
+            <w:rPr>
+              <w:sz w:val="24"/>
+              <w:szCs w:val="24"/>
+            </w:rPr>
+          </w:pPr>
+          <w:r>
+            <w:rPr>
+              <w:sz w:val="24"/>
+              <w:szCs w:val="24"/>
+            </w:rPr>
+            <w:t>Khaled Abdel-Ghaffar</w:t>
+          </w:r>
+        </w:p>
+      </w:sdtContent>
+    </w:sdt>
+    <w:p>
+      <w:pPr>
+        <w:spacing w:after="0" w:line="240" w:lineRule="auto"/>
+        <w:jc w:val="center"/>
+        <w:rPr>
+          <w:sz w:val="24"/>
+          <w:szCs w:val="24"/>
+        </w:rPr>
+      </w:pPr>
+    </w:p>
+    <w:p>
+      <w:pPr>
+        <w:spacing w:after="0" w:line="240" w:lineRule="auto"/>
+        <w:jc w:val="center"/>
+        <w:rPr>
+          <w:sz w:val="24"/>
+          <w:szCs w:val="24"/>
+        </w:rPr>
+      </w:pPr>
+      <w:r>
+        <w:rPr>
+          <w:sz w:val="24"/>
+          <w:szCs w:val="24"/>
+        </w:rPr>
+        <w:t>Committee in Charge</w:t>
+      </w:r>
+    </w:p>
+    <w:p>
+      <w:pPr>
+        <w:spacing w:after="0" w:line="240" w:lineRule="auto"/>
+        <w:rPr>
+          <w:sz w:val="24"/>
+          <w:szCs w:val="24"/>
+        </w:rPr>
+      </w:pPr>
+    </w:p>
+    <w:sdt>
+      <w:sdtPr>
+        <w:rPr>
+          <w:sz w:val="24"/>
+          <w:szCs w:val="24"/>
+        </w:rPr>
+        <w:id w:val="1707216866"/>
+        <w:placeholder>
+          <w:docPart w:val="6AB670FC17BE49C0A66BC20C5B91F325"/>
+        </w:placeholder>
+        <w15:color w:val="00FFFF"/>
+      </w:sdtPr>
+      <w:sdtContent>
+        <w:p>
+          <w:pPr>
+            <w:spacing w:after="0" w:line="240" w:lineRule="auto"/>
+            <w:jc w:val="center"/>
+            <w:rPr>
+              <w:sz w:val="24"/>
+              <w:szCs w:val="24"/>
+            </w:rPr>
+          </w:pPr>
+          <w:r>
+            <w:rPr>
+              <w:sz w:val="24"/>
+              <w:szCs w:val="24"/>
+            </w:rPr>
+            <w:t>2023</w:t>
+          </w:r>
+        </w:p>
+      </w:sdtContent>
+    </w:sdt>
+    <w:p>
+      <w:pPr>
         <w:rPr>
           <w:sz w:val="24"/>
           <w:szCs w:val="24"/>
@@ -1353,7 +1262,7 @@
         <mc:AlternateContent>
           <mc:Choice Requires="wps">
             <w:drawing>
-              <wp:anchor distT="45720" distB="45720" distL="114300" distR="114300" simplePos="0" relativeHeight="251659264" behindDoc="0" locked="0" layoutInCell="1" allowOverlap="1">
+              <wp:anchor distT="45720" distB="45720" distL="114300" distR="114300" simplePos="0" relativeHeight="251659264" behindDoc="0" locked="0" layoutInCell="1" allowOverlap="1" wp14:anchorId="1A01D306" wp14:editId="53095F0A">
                 <wp:simplePos x="0" y="0"/>
                 <wp:positionH relativeFrom="margin">
                   <wp:align>center</wp:align>
@@ -1454,7 +1363,7 @@
 </file>
 
 <file path=word/endnotes.xml><?xml version="1.0" encoding="utf-8"?>
-<w:endnotes xmlns:wpc="http://schemas.microsoft.com/office/word/2010/wordprocessingCanvas" xmlns:cx="http://schemas.microsoft.com/office/drawing/2014/chartex" xmlns:cx1="http://schemas.microsoft.com/office/drawing/2015/9/8/chartex" xmlns:cx2="http://schemas.microsoft.com/office/drawing/2015/10/21/chartex" xmlns:cx3="http://schemas.microsoft.com/office/drawing/2016/5/9/chartex" xmlns:cx4="http://schemas.microsoft.com/office/drawing/2016/5/10/chartex" xmlns:cx5="http://schemas.microsoft.com/office/drawing/2016/5/11/chartex" xmlns:cx6="http://schemas.microsoft.com/office/drawing/2016/5/12/chartex" xmlns:cx7="http://schemas.microsoft.com/office/drawing/2016/5/13/chartex" xmlns:cx8="http://schemas.microsoft.com/office/drawing/2016/5/14/chartex" xmlns:mc="http://schemas.openxmlformats.org/markup-compatibility/2006" xmlns:aink="http://schemas.microsoft.com/office/drawing/2016/ink" xmlns:am3d="http://schemas.microsoft.com/office/drawing/2017/model3d" xmlns:o="urn:schemas-microsoft-com:office:office" xmlns:r="http://schemas.openxmlformats.org/officeDocument/2006/relationships" xmlns:m="http://schemas.openxmlformats.org/officeDocument/2006/math" xmlns:v="urn:schemas-microsoft-com:vml" xmlns:wp14="http://schemas.microsoft.com/office/word/2010/wordprocessingDrawing" xmlns:wp="http://schemas.openxmlformats.org/drawingml/2006/wordprocessingDrawing" xmlns:w10="urn:schemas-microsoft-com:office:word" xmlns:w="http://schemas.openxmlformats.org/wordprocessingml/2006/main" xmlns:w14="http://schemas.microsoft.com/office/word/2010/wordml" xmlns:w15="http://schemas.microsoft.com/office/word/2012/wordml" xmlns:w16cid="http://schemas.microsoft.com/office/word/2016/wordml/cid" xmlns:w16se="http://schemas.microsoft.com/office/word/2015/wordml/symex" xmlns:wpg="http://schemas.microsoft.com/office/word/2010/wordprocessingGroup" xmlns:wpi="http://schemas.microsoft.com/office/word/2010/wordprocessingInk" xmlns:wne="http://schemas.microsoft.com/office/word/2006/wordml" xmlns:wps="http://schemas.microsoft.com/office/word/2010/wordprocessingShape" mc:Ignorable="w14 w15 w16se w16cid wp14">
+<w:endnotes xmlns:wpc="http://schemas.microsoft.com/office/word/2010/wordprocessingCanvas" xmlns:cx="http://schemas.microsoft.com/office/drawing/2014/chartex" xmlns:cx1="http://schemas.microsoft.com/office/drawing/2015/9/8/chartex" xmlns:cx2="http://schemas.microsoft.com/office/drawing/2015/10/21/chartex" xmlns:cx3="http://schemas.microsoft.com/office/drawing/2016/5/9/chartex" xmlns:cx4="http://schemas.microsoft.com/office/drawing/2016/5/10/chartex" xmlns:cx5="http://schemas.microsoft.com/office/drawing/2016/5/11/chartex" xmlns:cx6="http://schemas.microsoft.com/office/drawing/2016/5/12/chartex" xmlns:cx7="http://schemas.microsoft.com/office/drawing/2016/5/13/chartex" xmlns:cx8="http://schemas.microsoft.com/office/drawing/2016/5/14/chartex" xmlns:mc="http://schemas.openxmlformats.org/markup-compatibility/2006" xmlns:aink="http://schemas.microsoft.com/office/drawing/2016/ink" xmlns:am3d="http://schemas.microsoft.com/office/drawing/2017/model3d" xmlns:o="urn:schemas-microsoft-com:office:office" xmlns:oel="http://schemas.microsoft.com/office/2019/extlst" xmlns:r="http://schemas.openxmlformats.org/officeDocument/2006/relationships" xmlns:m="http://schemas.openxmlformats.org/officeDocument/2006/math" xmlns:v="urn:schemas-microsoft-com:vml" xmlns:wp14="http://schemas.microsoft.com/office/word/2010/wordprocessingDrawing" xmlns:wp="http://schemas.openxmlformats.org/drawingml/2006/wordprocessingDrawing" xmlns:w10="urn:schemas-microsoft-com:office:word" xmlns:w="http://schemas.openxmlformats.org/wordprocessingml/2006/main" xmlns:w14="http://schemas.microsoft.com/office/word/2010/wordml" xmlns:w15="http://schemas.microsoft.com/office/word/2012/wordml" xmlns:w16cex="http://schemas.microsoft.com/office/word/2018/wordml/cex" xmlns:w16cid="http://schemas.microsoft.com/office/word/2016/wordml/cid" xmlns:w16="http://schemas.microsoft.com/office/word/2018/wordml" xmlns:w16sdtdh="http://schemas.microsoft.com/office/word/2020/wordml/sdtdatahash" xmlns:w16se="http://schemas.microsoft.com/office/word/2015/wordml/symex" xmlns:wpg="http://schemas.microsoft.com/office/word/2010/wordprocessingGroup" xmlns:wpi="http://schemas.microsoft.com/office/word/2010/wordprocessingInk" xmlns:wne="http://schemas.microsoft.com/office/word/2006/wordml" xmlns:wps="http://schemas.microsoft.com/office/word/2010/wordprocessingShape" mc:Ignorable="w14 w15 w16se w16cid w16 w16cex w16sdtdh wp14">
   <w:endnote w:type="separator" w:id="-1">
     <w:p>
       <w:pPr>
@@ -1479,7 +1388,7 @@
 </file>
 
 <file path=word/footer1.xml><?xml version="1.0" encoding="utf-8"?>
-<w:ftr xmlns:wpc="http://schemas.microsoft.com/office/word/2010/wordprocessingCanvas" xmlns:cx="http://schemas.microsoft.com/office/drawing/2014/chartex" xmlns:cx1="http://schemas.microsoft.com/office/drawing/2015/9/8/chartex" xmlns:cx2="http://schemas.microsoft.com/office/drawing/2015/10/21/chartex" xmlns:cx3="http://schemas.microsoft.com/office/drawing/2016/5/9/chartex" xmlns:cx4="http://schemas.microsoft.com/office/drawing/2016/5/10/chartex" xmlns:cx5="http://schemas.microsoft.com/office/drawing/2016/5/11/chartex" xmlns:cx6="http://schemas.microsoft.com/office/drawing/2016/5/12/chartex" xmlns:cx7="http://schemas.microsoft.com/office/drawing/2016/5/13/chartex" xmlns:cx8="http://schemas.microsoft.com/office/drawing/2016/5/14/chartex" xmlns:mc="http://schemas.openxmlformats.org/markup-compatibility/2006" xmlns:aink="http://schemas.microsoft.com/office/drawing/2016/ink" xmlns:am3d="http://schemas.microsoft.com/office/drawing/2017/model3d" xmlns:o="urn:schemas-microsoft-com:office:office" xmlns:r="http://schemas.openxmlformats.org/officeDocument/2006/relationships" xmlns:m="http://schemas.openxmlformats.org/officeDocument/2006/math" xmlns:v="urn:schemas-microsoft-com:vml" xmlns:wp14="http://schemas.microsoft.com/office/word/2010/wordprocessingDrawing" xmlns:wp="http://schemas.openxmlformats.org/drawingml/2006/wordprocessingDrawing" xmlns:w10="urn:schemas-microsoft-com:office:word" xmlns:w="http://schemas.openxmlformats.org/wordprocessingml/2006/main" xmlns:w14="http://schemas.microsoft.com/office/word/2010/wordml" xmlns:w15="http://schemas.microsoft.com/office/word/2012/wordml" xmlns:w16cid="http://schemas.microsoft.com/office/word/2016/wordml/cid" xmlns:w16se="http://schemas.microsoft.com/office/word/2015/wordml/symex" xmlns:wpg="http://schemas.microsoft.com/office/word/2010/wordprocessingGroup" xmlns:wpi="http://schemas.microsoft.com/office/word/2010/wordprocessingInk" xmlns:wne="http://schemas.microsoft.com/office/word/2006/wordml" xmlns:wps="http://schemas.microsoft.com/office/word/2010/wordprocessingShape" mc:Ignorable="w14 w15 w16se w16cid wp14">
+<w:ftr xmlns:wpc="http://schemas.microsoft.com/office/word/2010/wordprocessingCanvas" xmlns:cx="http://schemas.microsoft.com/office/drawing/2014/chartex" xmlns:cx1="http://schemas.microsoft.com/office/drawing/2015/9/8/chartex" xmlns:cx2="http://schemas.microsoft.com/office/drawing/2015/10/21/chartex" xmlns:cx3="http://schemas.microsoft.com/office/drawing/2016/5/9/chartex" xmlns:cx4="http://schemas.microsoft.com/office/drawing/2016/5/10/chartex" xmlns:cx5="http://schemas.microsoft.com/office/drawing/2016/5/11/chartex" xmlns:cx6="http://schemas.microsoft.com/office/drawing/2016/5/12/chartex" xmlns:cx7="http://schemas.microsoft.com/office/drawing/2016/5/13/chartex" xmlns:cx8="http://schemas.microsoft.com/office/drawing/2016/5/14/chartex" xmlns:mc="http://schemas.openxmlformats.org/markup-compatibility/2006" xmlns:aink="http://schemas.microsoft.com/office/drawing/2016/ink" xmlns:am3d="http://schemas.microsoft.com/office/drawing/2017/model3d" xmlns:o="urn:schemas-microsoft-com:office:office" xmlns:oel="http://schemas.microsoft.com/office/2019/extlst" xmlns:r="http://schemas.openxmlformats.org/officeDocument/2006/relationships" xmlns:m="http://schemas.openxmlformats.org/officeDocument/2006/math" xmlns:v="urn:schemas-microsoft-com:vml" xmlns:wp14="http://schemas.microsoft.com/office/word/2010/wordprocessingDrawing" xmlns:wp="http://schemas.openxmlformats.org/drawingml/2006/wordprocessingDrawing" xmlns:w10="urn:schemas-microsoft-com:office:word" xmlns:w="http://schemas.openxmlformats.org/wordprocessingml/2006/main" xmlns:w14="http://schemas.microsoft.com/office/word/2010/wordml" xmlns:w15="http://schemas.microsoft.com/office/word/2012/wordml" xmlns:w16cex="http://schemas.microsoft.com/office/word/2018/wordml/cex" xmlns:w16cid="http://schemas.microsoft.com/office/word/2016/wordml/cid" xmlns:w16="http://schemas.microsoft.com/office/word/2018/wordml" xmlns:w16sdtdh="http://schemas.microsoft.com/office/word/2020/wordml/sdtdatahash" xmlns:w16se="http://schemas.microsoft.com/office/word/2015/wordml/symex" xmlns:wpg="http://schemas.microsoft.com/office/word/2010/wordprocessingGroup" xmlns:wpi="http://schemas.microsoft.com/office/word/2010/wordprocessingInk" xmlns:wne="http://schemas.microsoft.com/office/word/2006/wordml" xmlns:wps="http://schemas.microsoft.com/office/word/2010/wordprocessingShape" mc:Ignorable="w14 w15 w16se w16cid w16 w16cex w16sdtdh wp14">
   <w:sdt>
     <w:sdtPr>
       <w:id w:val="453603885"/>
@@ -1514,7 +1423,7 @@
 </file>
 
 <file path=word/footer2.xml><?xml version="1.0" encoding="utf-8"?>
-<w:ftr xmlns:wpc="http://schemas.microsoft.com/office/word/2010/wordprocessingCanvas" xmlns:cx="http://schemas.microsoft.com/office/drawing/2014/chartex" xmlns:cx1="http://schemas.microsoft.com/office/drawing/2015/9/8/chartex" xmlns:cx2="http://schemas.microsoft.com/office/drawing/2015/10/21/chartex" xmlns:cx3="http://schemas.microsoft.com/office/drawing/2016/5/9/chartex" xmlns:cx4="http://schemas.microsoft.com/office/drawing/2016/5/10/chartex" xmlns:cx5="http://schemas.microsoft.com/office/drawing/2016/5/11/chartex" xmlns:cx6="http://schemas.microsoft.com/office/drawing/2016/5/12/chartex" xmlns:cx7="http://schemas.microsoft.com/office/drawing/2016/5/13/chartex" xmlns:cx8="http://schemas.microsoft.com/office/drawing/2016/5/14/chartex" xmlns:mc="http://schemas.openxmlformats.org/markup-compatibility/2006" xmlns:aink="http://schemas.microsoft.com/office/drawing/2016/ink" xmlns:am3d="http://schemas.microsoft.com/office/drawing/2017/model3d" xmlns:o="urn:schemas-microsoft-com:office:office" xmlns:r="http://schemas.openxmlformats.org/officeDocument/2006/relationships" xmlns:m="http://schemas.openxmlformats.org/officeDocument/2006/math" xmlns:v="urn:schemas-microsoft-com:vml" xmlns:wp14="http://schemas.microsoft.com/office/word/2010/wordprocessingDrawing" xmlns:wp="http://schemas.openxmlformats.org/drawingml/2006/wordprocessingDrawing" xmlns:w10="urn:schemas-microsoft-com:office:word" xmlns:w="http://schemas.openxmlformats.org/wordprocessingml/2006/main" xmlns:w14="http://schemas.microsoft.com/office/word/2010/wordml" xmlns:w15="http://schemas.microsoft.com/office/word/2012/wordml" xmlns:w16cid="http://schemas.microsoft.com/office/word/2016/wordml/cid" xmlns:w16se="http://schemas.microsoft.com/office/word/2015/wordml/symex" xmlns:wpg="http://schemas.microsoft.com/office/word/2010/wordprocessingGroup" xmlns:wpi="http://schemas.microsoft.com/office/word/2010/wordprocessingInk" xmlns:wne="http://schemas.microsoft.com/office/word/2006/wordml" xmlns:wps="http://schemas.microsoft.com/office/word/2010/wordprocessingShape" mc:Ignorable="w14 w15 w16se w16cid wp14">
+<w:ftr xmlns:wpc="http://schemas.microsoft.com/office/word/2010/wordprocessingCanvas" xmlns:cx="http://schemas.microsoft.com/office/drawing/2014/chartex" xmlns:cx1="http://schemas.microsoft.com/office/drawing/2015/9/8/chartex" xmlns:cx2="http://schemas.microsoft.com/office/drawing/2015/10/21/chartex" xmlns:cx3="http://schemas.microsoft.com/office/drawing/2016/5/9/chartex" xmlns:cx4="http://schemas.microsoft.com/office/drawing/2016/5/10/chartex" xmlns:cx5="http://schemas.microsoft.com/office/drawing/2016/5/11/chartex" xmlns:cx6="http://schemas.microsoft.com/office/drawing/2016/5/12/chartex" xmlns:cx7="http://schemas.microsoft.com/office/drawing/2016/5/13/chartex" xmlns:cx8="http://schemas.microsoft.com/office/drawing/2016/5/14/chartex" xmlns:mc="http://schemas.openxmlformats.org/markup-compatibility/2006" xmlns:aink="http://schemas.microsoft.com/office/drawing/2016/ink" xmlns:am3d="http://schemas.microsoft.com/office/drawing/2017/model3d" xmlns:o="urn:schemas-microsoft-com:office:office" xmlns:oel="http://schemas.microsoft.com/office/2019/extlst" xmlns:r="http://schemas.openxmlformats.org/officeDocument/2006/relationships" xmlns:m="http://schemas.openxmlformats.org/officeDocument/2006/math" xmlns:v="urn:schemas-microsoft-com:vml" xmlns:wp14="http://schemas.microsoft.com/office/word/2010/wordprocessingDrawing" xmlns:wp="http://schemas.openxmlformats.org/drawingml/2006/wordprocessingDrawing" xmlns:w10="urn:schemas-microsoft-com:office:word" xmlns:w="http://schemas.openxmlformats.org/wordprocessingml/2006/main" xmlns:w14="http://schemas.microsoft.com/office/word/2010/wordml" xmlns:w15="http://schemas.microsoft.com/office/word/2012/wordml" xmlns:w16cex="http://schemas.microsoft.com/office/word/2018/wordml/cex" xmlns:w16cid="http://schemas.microsoft.com/office/word/2016/wordml/cid" xmlns:w16="http://schemas.microsoft.com/office/word/2018/wordml" xmlns:w16sdtdh="http://schemas.microsoft.com/office/word/2020/wordml/sdtdatahash" xmlns:w16se="http://schemas.microsoft.com/office/word/2015/wordml/symex" xmlns:wpg="http://schemas.microsoft.com/office/word/2010/wordprocessingGroup" xmlns:wpi="http://schemas.microsoft.com/office/word/2010/wordprocessingInk" xmlns:wne="http://schemas.microsoft.com/office/word/2006/wordml" xmlns:wps="http://schemas.microsoft.com/office/word/2010/wordprocessingShape" mc:Ignorable="w14 w15 w16se w16cid w16 w16cex w16sdtdh wp14">
   <w:p>
     <w:pPr>
       <w:pStyle w:val="Footer"/>
@@ -1530,7 +1439,7 @@
 </file>
 
 <file path=word/footnotes.xml><?xml version="1.0" encoding="utf-8"?>
-<w:footnotes xmlns:wpc="http://schemas.microsoft.com/office/word/2010/wordprocessingCanvas" xmlns:cx="http://schemas.microsoft.com/office/drawing/2014/chartex" xmlns:cx1="http://schemas.microsoft.com/office/drawing/2015/9/8/chartex" xmlns:cx2="http://schemas.microsoft.com/office/drawing/2015/10/21/chartex" xmlns:cx3="http://schemas.microsoft.com/office/drawing/2016/5/9/chartex" xmlns:cx4="http://schemas.microsoft.com/office/drawing/2016/5/10/chartex" xmlns:cx5="http://schemas.microsoft.com/office/drawing/2016/5/11/chartex" xmlns:cx6="http://schemas.microsoft.com/office/drawing/2016/5/12/chartex" xmlns:cx7="http://schemas.microsoft.com/office/drawing/2016/5/13/chartex" xmlns:cx8="http://schemas.microsoft.com/office/drawing/2016/5/14/chartex" xmlns:mc="http://schemas.openxmlformats.org/markup-compatibility/2006" xmlns:aink="http://schemas.microsoft.com/office/drawing/2016/ink" xmlns:am3d="http://schemas.microsoft.com/office/drawing/2017/model3d" xmlns:o="urn:schemas-microsoft-com:office:office" xmlns:r="http://schemas.openxmlformats.org/officeDocument/2006/relationships" xmlns:m="http://schemas.openxmlformats.org/officeDocument/2006/math" xmlns:v="urn:schemas-microsoft-com:vml" xmlns:wp14="http://schemas.microsoft.com/office/word/2010/wordprocessingDrawing" xmlns:wp="http://schemas.openxmlformats.org/drawingml/2006/wordprocessingDrawing" xmlns:w10="urn:schemas-microsoft-com:office:word" xmlns:w="http://schemas.openxmlformats.org/wordprocessingml/2006/main" xmlns:w14="http://schemas.microsoft.com/office/word/2010/wordml" xmlns:w15="http://schemas.microsoft.com/office/word/2012/wordml" xmlns:w16cid="http://schemas.microsoft.com/office/word/2016/wordml/cid" xmlns:w16se="http://schemas.microsoft.com/office/word/2015/wordml/symex" xmlns:wpg="http://schemas.microsoft.com/office/word/2010/wordprocessingGroup" xmlns:wpi="http://schemas.microsoft.com/office/word/2010/wordprocessingInk" xmlns:wne="http://schemas.microsoft.com/office/word/2006/wordml" xmlns:wps="http://schemas.microsoft.com/office/word/2010/wordprocessingShape" mc:Ignorable="w14 w15 w16se w16cid wp14">
+<w:footnotes xmlns:wpc="http://schemas.microsoft.com/office/word/2010/wordprocessingCanvas" xmlns:cx="http://schemas.microsoft.com/office/drawing/2014/chartex" xmlns:cx1="http://schemas.microsoft.com/office/drawing/2015/9/8/chartex" xmlns:cx2="http://schemas.microsoft.com/office/drawing/2015/10/21/chartex" xmlns:cx3="http://schemas.microsoft.com/office/drawing/2016/5/9/chartex" xmlns:cx4="http://schemas.microsoft.com/office/drawing/2016/5/10/chartex" xmlns:cx5="http://schemas.microsoft.com/office/drawing/2016/5/11/chartex" xmlns:cx6="http://schemas.microsoft.com/office/drawing/2016/5/12/chartex" xmlns:cx7="http://schemas.microsoft.com/office/drawing/2016/5/13/chartex" xmlns:cx8="http://schemas.microsoft.com/office/drawing/2016/5/14/chartex" xmlns:mc="http://schemas.openxmlformats.org/markup-compatibility/2006" xmlns:aink="http://schemas.microsoft.com/office/drawing/2016/ink" xmlns:am3d="http://schemas.microsoft.com/office/drawing/2017/model3d" xmlns:o="urn:schemas-microsoft-com:office:office" xmlns:oel="http://schemas.microsoft.com/office/2019/extlst" xmlns:r="http://schemas.openxmlformats.org/officeDocument/2006/relationships" xmlns:m="http://schemas.openxmlformats.org/officeDocument/2006/math" xmlns:v="urn:schemas-microsoft-com:vml" xmlns:wp14="http://schemas.microsoft.com/office/word/2010/wordprocessingDrawing" xmlns:wp="http://schemas.openxmlformats.org/drawingml/2006/wordprocessingDrawing" xmlns:w10="urn:schemas-microsoft-com:office:word" xmlns:w="http://schemas.openxmlformats.org/wordprocessingml/2006/main" xmlns:w14="http://schemas.microsoft.com/office/word/2010/wordml" xmlns:w15="http://schemas.microsoft.com/office/word/2012/wordml" xmlns:w16cex="http://schemas.microsoft.com/office/word/2018/wordml/cex" xmlns:w16cid="http://schemas.microsoft.com/office/word/2016/wordml/cid" xmlns:w16="http://schemas.microsoft.com/office/word/2018/wordml" xmlns:w16sdtdh="http://schemas.microsoft.com/office/word/2020/wordml/sdtdatahash" xmlns:w16se="http://schemas.microsoft.com/office/word/2015/wordml/symex" xmlns:wpg="http://schemas.microsoft.com/office/word/2010/wordprocessingGroup" xmlns:wpi="http://schemas.microsoft.com/office/word/2010/wordprocessingInk" xmlns:wne="http://schemas.microsoft.com/office/word/2006/wordml" xmlns:wps="http://schemas.microsoft.com/office/word/2010/wordprocessingShape" mc:Ignorable="w14 w15 w16se w16cid w16 w16cex w16sdtdh wp14">
   <w:footnote w:type="separator" w:id="-1">
     <w:p>
       <w:pPr>
@@ -1555,7 +1464,7 @@
 </file>
 
 <file path=word/numbering.xml><?xml version="1.0" encoding="utf-8"?>
-<w:numbering xmlns:wpc="http://schemas.microsoft.com/office/word/2010/wordprocessingCanvas" xmlns:cx="http://schemas.microsoft.com/office/drawing/2014/chartex" xmlns:cx1="http://schemas.microsoft.com/office/drawing/2015/9/8/chartex" xmlns:cx2="http://schemas.microsoft.com/office/drawing/2015/10/21/chartex" xmlns:cx3="http://schemas.microsoft.com/office/drawing/2016/5/9/chartex" xmlns:cx4="http://schemas.microsoft.com/office/drawing/2016/5/10/chartex" xmlns:cx5="http://schemas.microsoft.com/office/drawing/2016/5/11/chartex" xmlns:cx6="http://schemas.microsoft.com/office/drawing/2016/5/12/chartex" xmlns:cx7="http://schemas.microsoft.com/office/drawing/2016/5/13/chartex" xmlns:cx8="http://schemas.microsoft.com/office/drawing/2016/5/14/chartex" xmlns:mc="http://schemas.openxmlformats.org/markup-compatibility/2006" xmlns:aink="http://schemas.microsoft.com/office/drawing/2016/ink" xmlns:am3d="http://schemas.microsoft.com/office/drawing/2017/model3d" xmlns:o="urn:schemas-microsoft-com:office:office" xmlns:r="http://schemas.openxmlformats.org/officeDocument/2006/relationships" xmlns:m="http://schemas.openxmlformats.org/officeDocument/2006/math" xmlns:v="urn:schemas-microsoft-com:vml" xmlns:wp14="http://schemas.microsoft.com/office/word/2010/wordprocessingDrawing" xmlns:wp="http://schemas.openxmlformats.org/drawingml/2006/wordprocessingDrawing" xmlns:w10="urn:schemas-microsoft-com:office:word" xmlns:w="http://schemas.openxmlformats.org/wordprocessingml/2006/main" xmlns:w14="http://schemas.microsoft.com/office/word/2010/wordml" xmlns:w15="http://schemas.microsoft.com/office/word/2012/wordml" xmlns:w16cid="http://schemas.microsoft.com/office/word/2016/wordml/cid" xmlns:w16se="http://schemas.microsoft.com/office/word/2015/wordml/symex" xmlns:wpg="http://schemas.microsoft.com/office/word/2010/wordprocessingGroup" xmlns:wpi="http://schemas.microsoft.com/office/word/2010/wordprocessingInk" xmlns:wne="http://schemas.microsoft.com/office/word/2006/wordml" xmlns:wps="http://schemas.microsoft.com/office/word/2010/wordprocessingShape" mc:Ignorable="w14 w15 w16se w16cid wp14">
+<w:numbering xmlns:wpc="http://schemas.microsoft.com/office/word/2010/wordprocessingCanvas" xmlns:cx="http://schemas.microsoft.com/office/drawing/2014/chartex" xmlns:cx1="http://schemas.microsoft.com/office/drawing/2015/9/8/chartex" xmlns:cx2="http://schemas.microsoft.com/office/drawing/2015/10/21/chartex" xmlns:cx3="http://schemas.microsoft.com/office/drawing/2016/5/9/chartex" xmlns:cx4="http://schemas.microsoft.com/office/drawing/2016/5/10/chartex" xmlns:cx5="http://schemas.microsoft.com/office/drawing/2016/5/11/chartex" xmlns:cx6="http://schemas.microsoft.com/office/drawing/2016/5/12/chartex" xmlns:cx7="http://schemas.microsoft.com/office/drawing/2016/5/13/chartex" xmlns:cx8="http://schemas.microsoft.com/office/drawing/2016/5/14/chartex" xmlns:mc="http://schemas.openxmlformats.org/markup-compatibility/2006" xmlns:aink="http://schemas.microsoft.com/office/drawing/2016/ink" xmlns:am3d="http://schemas.microsoft.com/office/drawing/2017/model3d" xmlns:o="urn:schemas-microsoft-com:office:office" xmlns:oel="http://schemas.microsoft.com/office/2019/extlst" xmlns:r="http://schemas.openxmlformats.org/officeDocument/2006/relationships" xmlns:m="http://schemas.openxmlformats.org/officeDocument/2006/math" xmlns:v="urn:schemas-microsoft-com:vml" xmlns:wp14="http://schemas.microsoft.com/office/word/2010/wordprocessingDrawing" xmlns:wp="http://schemas.openxmlformats.org/drawingml/2006/wordprocessingDrawing" xmlns:w10="urn:schemas-microsoft-com:office:word" xmlns:w="http://schemas.openxmlformats.org/wordprocessingml/2006/main" xmlns:w14="http://schemas.microsoft.com/office/word/2010/wordml" xmlns:w15="http://schemas.microsoft.com/office/word/2012/wordml" xmlns:w16cex="http://schemas.microsoft.com/office/word/2018/wordml/cex" xmlns:w16cid="http://schemas.microsoft.com/office/word/2016/wordml/cid" xmlns:w16="http://schemas.microsoft.com/office/word/2018/wordml" xmlns:w16sdtdh="http://schemas.microsoft.com/office/word/2020/wordml/sdtdatahash" xmlns:w16se="http://schemas.microsoft.com/office/word/2015/wordml/symex" xmlns:wpg="http://schemas.microsoft.com/office/word/2010/wordprocessingGroup" xmlns:wpi="http://schemas.microsoft.com/office/word/2010/wordprocessingInk" xmlns:wne="http://schemas.microsoft.com/office/word/2006/wordml" xmlns:wps="http://schemas.microsoft.com/office/word/2010/wordprocessingShape" mc:Ignorable="w14 w15 w16se w16cid w16 w16cex w16sdtdh wp14">
   <w:abstractNum w:abstractNumId="0" w15:restartNumberingAfterBreak="0">
     <w:nsid w:val="2DFD0401"/>
     <w:multiLevelType w:val="hybridMultilevel"/>
@@ -1669,14 +1578,14 @@
       </w:rPr>
     </w:lvl>
   </w:abstractNum>
-  <w:num w:numId="1">
+  <w:num w:numId="1" w16cid:durableId="699168087">
     <w:abstractNumId w:val="0"/>
   </w:num>
 </w:numbering>
 </file>
 
 <file path=word/styles.xml><?xml version="1.0" encoding="utf-8"?>
-<w:styles xmlns:mc="http://schemas.openxmlformats.org/markup-compatibility/2006" xmlns:r="http://schemas.openxmlformats.org/officeDocument/2006/relationships" xmlns:w="http://schemas.openxmlformats.org/wordprocessingml/2006/main" xmlns:w14="http://schemas.microsoft.com/office/word/2010/wordml" xmlns:w15="http://schemas.microsoft.com/office/word/2012/wordml" xmlns:w16cid="http://schemas.microsoft.com/office/word/2016/wordml/cid" xmlns:w16se="http://schemas.microsoft.com/office/word/2015/wordml/symex" mc:Ignorable="w14 w15 w16se w16cid">
+<w:styles xmlns:mc="http://schemas.openxmlformats.org/markup-compatibility/2006" xmlns:r="http://schemas.openxmlformats.org/officeDocument/2006/relationships" xmlns:w="http://schemas.openxmlformats.org/wordprocessingml/2006/main" xmlns:w14="http://schemas.microsoft.com/office/word/2010/wordml" xmlns:w15="http://schemas.microsoft.com/office/word/2012/wordml" xmlns:w16cex="http://schemas.microsoft.com/office/word/2018/wordml/cex" xmlns:w16cid="http://schemas.microsoft.com/office/word/2016/wordml/cid" xmlns:w16="http://schemas.microsoft.com/office/word/2018/wordml" xmlns:w16sdtdh="http://schemas.microsoft.com/office/word/2020/wordml/sdtdatahash" xmlns:w16se="http://schemas.microsoft.com/office/word/2015/wordml/symex" mc:Ignorable="w14 w15 w16se w16cid w16 w16cex w16sdtdh">
   <w:docDefaults>
     <w:rPrDefault>
       <w:rPr>
@@ -1692,7 +1601,7 @@
       </w:pPr>
     </w:pPrDefault>
   </w:docDefaults>
-  <w:latentStyles w:defLockedState="0" w:defUIPriority="99" w:defSemiHidden="0" w:defUnhideWhenUsed="0" w:defQFormat="0" w:count="375">
+  <w:latentStyles w:defLockedState="0" w:defUIPriority="99" w:defSemiHidden="0" w:defUnhideWhenUsed="0" w:defQFormat="0" w:count="376">
     <w:lsdException w:name="Normal" w:uiPriority="0" w:qFormat="1"/>
     <w:lsdException w:name="heading 1" w:uiPriority="9" w:qFormat="1"/>
     <w:lsdException w:name="heading 2" w:semiHidden="1" w:uiPriority="9" w:unhideWhenUsed="1" w:qFormat="1"/>
@@ -1798,7 +1707,6 @@
     <w:lsdException w:name="HTML Sample" w:semiHidden="1" w:unhideWhenUsed="1"/>
     <w:lsdException w:name="HTML Typewriter" w:semiHidden="1" w:unhideWhenUsed="1"/>
     <w:lsdException w:name="HTML Variable" w:semiHidden="1" w:unhideWhenUsed="1"/>
-    <w:lsdException w:name="Normal Table" w:semiHidden="1" w:unhideWhenUsed="1"/>
     <w:lsdException w:name="annotation subject" w:semiHidden="1" w:unhideWhenUsed="1"/>
     <w:lsdException w:name="No List" w:semiHidden="1" w:unhideWhenUsed="1"/>
     <w:lsdException w:name="Outline List 1" w:semiHidden="1" w:unhideWhenUsed="1"/>
@@ -1845,10 +1753,8 @@
     <w:lsdException w:name="Table Subtle 2" w:semiHidden="1" w:unhideWhenUsed="1"/>
     <w:lsdException w:name="Table Web 1" w:semiHidden="1" w:unhideWhenUsed="1"/>
     <w:lsdException w:name="Table Web 2" w:semiHidden="1" w:unhideWhenUsed="1"/>
-    <w:lsdException w:name="Table Web 3" w:semiHidden="1" w:unhideWhenUsed="1"/>
     <w:lsdException w:name="Balloon Text" w:semiHidden="1" w:unhideWhenUsed="1"/>
     <w:lsdException w:name="Table Grid" w:uiPriority="39"/>
-    <w:lsdException w:name="Table Theme" w:semiHidden="1" w:unhideWhenUsed="1"/>
     <w:lsdException w:name="Placeholder Text" w:semiHidden="1"/>
     <w:lsdException w:name="No Spacing" w:uiPriority="1" w:qFormat="1"/>
     <w:lsdException w:name="Light Shading" w:uiPriority="60"/>
@@ -2068,6 +1974,7 @@
     <w:lsdException w:name="Smart Hyperlink" w:semiHidden="1" w:unhideWhenUsed="1"/>
     <w:lsdException w:name="Hashtag" w:semiHidden="1" w:unhideWhenUsed="1"/>
     <w:lsdException w:name="Unresolved Mention" w:semiHidden="1" w:unhideWhenUsed="1"/>
+    <w:lsdException w:name="Smart Link" w:semiHidden="1" w:unhideWhenUsed="1"/>
   </w:latentStyles>
   <w:style w:type="paragraph" w:default="1" w:styleId="Normal">
     <w:name w:val="Normal"/>
@@ -2366,37 +2273,8 @@
 </file>
 
 <file path=word/glossary/document.xml><?xml version="1.0" encoding="utf-8"?>
-<w:glossaryDocument xmlns:wpc="http://schemas.microsoft.com/office/word/2010/wordprocessingCanvas" xmlns:cx="http://schemas.microsoft.com/office/drawing/2014/chartex" xmlns:cx1="http://schemas.microsoft.com/office/drawing/2015/9/8/chartex" xmlns:cx2="http://schemas.microsoft.com/office/drawing/2015/10/21/chartex" xmlns:cx3="http://schemas.microsoft.com/office/drawing/2016/5/9/chartex" xmlns:cx4="http://schemas.microsoft.com/office/drawing/2016/5/10/chartex" xmlns:cx5="http://schemas.microsoft.com/office/drawing/2016/5/11/chartex" xmlns:cx6="http://schemas.microsoft.com/office/drawing/2016/5/12/chartex" xmlns:cx7="http://schemas.microsoft.com/office/drawing/2016/5/13/chartex" xmlns:cx8="http://schemas.microsoft.com/office/drawing/2016/5/14/chartex" xmlns:mc="http://schemas.openxmlformats.org/markup-compatibility/2006" xmlns:aink="http://schemas.microsoft.com/office/drawing/2016/ink" xmlns:am3d="http://schemas.microsoft.com/office/drawing/2017/model3d" xmlns:o="urn:schemas-microsoft-com:office:office" xmlns:r="http://schemas.openxmlformats.org/officeDocument/2006/relationships" xmlns:m="http://schemas.openxmlformats.org/officeDocument/2006/math" xmlns:v="urn:schemas-microsoft-com:vml" xmlns:wp14="http://schemas.microsoft.com/office/word/2010/wordprocessingDrawing" xmlns:wp="http://schemas.openxmlformats.org/drawingml/2006/wordprocessingDrawing" xmlns:w10="urn:schemas-microsoft-com:office:word" xmlns:w="http://schemas.openxmlformats.org/wordprocessingml/2006/main" xmlns:w14="http://schemas.microsoft.com/office/word/2010/wordml" xmlns:w15="http://schemas.microsoft.com/office/word/2012/wordml" xmlns:w16cid="http://schemas.microsoft.com/office/word/2016/wordml/cid" xmlns:w16se="http://schemas.microsoft.com/office/word/2015/wordml/symex" xmlns:wpg="http://schemas.microsoft.com/office/word/2010/wordprocessingGroup" xmlns:wpi="http://schemas.microsoft.com/office/word/2010/wordprocessingInk" xmlns:wne="http://schemas.microsoft.com/office/word/2006/wordml" xmlns:wps="http://schemas.microsoft.com/office/word/2010/wordprocessingShape" mc:Ignorable="w14 w15 w16se w16cid wp14">
+<w:glossaryDocument xmlns:wpc="http://schemas.microsoft.com/office/word/2010/wordprocessingCanvas" xmlns:cx="http://schemas.microsoft.com/office/drawing/2014/chartex" xmlns:cx1="http://schemas.microsoft.com/office/drawing/2015/9/8/chartex" xmlns:cx2="http://schemas.microsoft.com/office/drawing/2015/10/21/chartex" xmlns:cx3="http://schemas.microsoft.com/office/drawing/2016/5/9/chartex" xmlns:cx4="http://schemas.microsoft.com/office/drawing/2016/5/10/chartex" xmlns:cx5="http://schemas.microsoft.com/office/drawing/2016/5/11/chartex" xmlns:cx6="http://schemas.microsoft.com/office/drawing/2016/5/12/chartex" xmlns:cx7="http://schemas.microsoft.com/office/drawing/2016/5/13/chartex" xmlns:cx8="http://schemas.microsoft.com/office/drawing/2016/5/14/chartex" xmlns:mc="http://schemas.openxmlformats.org/markup-compatibility/2006" xmlns:aink="http://schemas.microsoft.com/office/drawing/2016/ink" xmlns:am3d="http://schemas.microsoft.com/office/drawing/2017/model3d" xmlns:o="urn:schemas-microsoft-com:office:office" xmlns:oel="http://schemas.microsoft.com/office/2019/extlst" xmlns:r="http://schemas.openxmlformats.org/officeDocument/2006/relationships" xmlns:m="http://schemas.openxmlformats.org/officeDocument/2006/math" xmlns:v="urn:schemas-microsoft-com:vml" xmlns:wp14="http://schemas.microsoft.com/office/word/2010/wordprocessingDrawing" xmlns:wp="http://schemas.openxmlformats.org/drawingml/2006/wordprocessingDrawing" xmlns:w10="urn:schemas-microsoft-com:office:word" xmlns:w="http://schemas.openxmlformats.org/wordprocessingml/2006/main" xmlns:w14="http://schemas.microsoft.com/office/word/2010/wordml" xmlns:w15="http://schemas.microsoft.com/office/word/2012/wordml" xmlns:w16cex="http://schemas.microsoft.com/office/word/2018/wordml/cex" xmlns:w16cid="http://schemas.microsoft.com/office/word/2016/wordml/cid" xmlns:w16="http://schemas.microsoft.com/office/word/2018/wordml" xmlns:w16sdtdh="http://schemas.microsoft.com/office/word/2020/wordml/sdtdatahash" xmlns:w16se="http://schemas.microsoft.com/office/word/2015/wordml/symex" xmlns:wpg="http://schemas.microsoft.com/office/word/2010/wordprocessingGroup" xmlns:wpi="http://schemas.microsoft.com/office/word/2010/wordprocessingInk" xmlns:wne="http://schemas.microsoft.com/office/word/2006/wordml" xmlns:wps="http://schemas.microsoft.com/office/word/2010/wordprocessingShape" mc:Ignorable="w14 w15 w16se w16cid w16 w16cex w16sdtdh wp14">
   <w:docParts>
-    <w:docPart>
-      <w:docPartPr>
-        <w:name w:val="EF20A3ACE2BC4673B7969FCD8E516470"/>
-        <w:category>
-          <w:name w:val="General"/>
-          <w:gallery w:val="placeholder"/>
-        </w:category>
-        <w:types>
-          <w:type w:val="bbPlcHdr"/>
-        </w:types>
-        <w:behaviors>
-          <w:behavior w:val="content"/>
-        </w:behaviors>
-        <w:guid w:val="{DF7E8B8A-E204-443A-A429-1C7E588B823D}"/>
-      </w:docPartPr>
-      <w:docPartBody>
-        <w:p>
-          <w:pPr>
-            <w:pStyle w:val="EF20A3ACE2BC4673B7969FCD8E5164707"/>
-          </w:pPr>
-          <w:r>
-            <w:rPr>
-              <w:rStyle w:val="PlaceholderText"/>
-            </w:rPr>
-            <w:t>Thesis or Dissertation Title</w:t>
-          </w:r>
-        </w:p>
-      </w:docPartBody>
-    </w:docPart>
     <w:docPart>
       <w:docPartPr>
         <w:name w:val="A965466BE5954A1CA3ABA2C2B480C5D7"/>
@@ -2415,13 +2293,13 @@
       <w:docPartBody>
         <w:p>
           <w:pPr>
-            <w:pStyle w:val="A965466BE5954A1CA3ABA2C2B480C5D77"/>
+            <w:pStyle w:val="A965466BE5954A1CA3ABA2C2B480C5D78"/>
           </w:pPr>
           <w:r>
             <w:rPr>
               <w:rStyle w:val="PlaceholderText"/>
             </w:rPr>
-            <w:t>STUDENT NAME</w:t>
+            <w:t>STUDENT NAME (in all caps)</w:t>
           </w:r>
         </w:p>
       </w:docPartBody>
@@ -2444,13 +2322,13 @@
       <w:docPartBody>
         <w:p>
           <w:pPr>
-            <w:pStyle w:val="FC067D4108974EB58C1F48B8F3B4247C7"/>
+            <w:pStyle w:val="FC067D4108974EB58C1F48B8F3B4247C8"/>
           </w:pPr>
           <w:r>
             <w:rPr>
               <w:rStyle w:val="PlaceholderText"/>
             </w:rPr>
-            <w:t>DISSERTATION/THESIS</w:t>
+            <w:t>DISSERTATION/THESIS (in all caps)</w:t>
           </w:r>
         </w:p>
       </w:docPartBody>
@@ -2473,7 +2351,7 @@
       <w:docPartBody>
         <w:p>
           <w:pPr>
-            <w:pStyle w:val="2FFD5002B0714A21813A901C28645AAA7"/>
+            <w:pStyle w:val="2FFD5002B0714A21813A901C28645AAA8"/>
           </w:pPr>
           <w:r>
             <w:rPr>
@@ -2502,7 +2380,7 @@
       <w:docPartBody>
         <w:p>
           <w:pPr>
-            <w:pStyle w:val="9F2C6B1248CA4A679D903922B77CD4ED7"/>
+            <w:pStyle w:val="9F2C6B1248CA4A679D903922B77CD4ED8"/>
           </w:pPr>
           <w:r>
             <w:rPr>
@@ -2531,7 +2409,7 @@
       <w:docPartBody>
         <w:p>
           <w:pPr>
-            <w:pStyle w:val="E743BDFE5A86404280780B047968A2256"/>
+            <w:pStyle w:val="E743BDFE5A86404280780B047968A2257"/>
           </w:pPr>
           <w:r>
             <w:rPr>
@@ -2560,7 +2438,7 @@
       <w:docPartBody>
         <w:p>
           <w:pPr>
-            <w:pStyle w:val="8837714F8CCB4F879628C23549DE3A0A4"/>
+            <w:pStyle w:val="8837714F8CCB4F879628C23549DE3A0A5"/>
           </w:pPr>
           <w:r>
             <w:rPr>
@@ -2601,7 +2479,7 @@
       <w:docPartBody>
         <w:p>
           <w:pPr>
-            <w:pStyle w:val="6AB670FC17BE49C0A66BC20C5B91F3254"/>
+            <w:pStyle w:val="6AB670FC17BE49C0A66BC20C5B91F3255"/>
           </w:pPr>
           <w:r>
             <w:rPr>
@@ -2612,38 +2490,12 @@
         </w:p>
       </w:docPartBody>
     </w:docPart>
-    <w:docPart>
-      <w:docPartPr>
-        <w:name w:val="DefaultPlaceholder_-1854013440"/>
-        <w:category>
-          <w:name w:val="General"/>
-          <w:gallery w:val="placeholder"/>
-        </w:category>
-        <w:types>
-          <w:type w:val="bbPlcHdr"/>
-        </w:types>
-        <w:behaviors>
-          <w:behavior w:val="content"/>
-        </w:behaviors>
-        <w:guid w:val="{292FBD80-5968-4145-B4ED-9B7B7DEB448D}"/>
-      </w:docPartPr>
-      <w:docPartBody>
-        <w:p>
-          <w:r>
-            <w:rPr>
-              <w:rStyle w:val="PlaceholderText"/>
-            </w:rPr>
-            <w:t>Click or tap here to enter text.</w:t>
-          </w:r>
-        </w:p>
-      </w:docPartBody>
-    </w:docPart>
   </w:docParts>
 </w:glossaryDocument>
 </file>
 
 <file path=word/glossary/fontTable.xml><?xml version="1.0" encoding="utf-8"?>
-<w:fonts xmlns:mc="http://schemas.openxmlformats.org/markup-compatibility/2006" xmlns:r="http://schemas.openxmlformats.org/officeDocument/2006/relationships" xmlns:w="http://schemas.openxmlformats.org/wordprocessingml/2006/main" xmlns:w14="http://schemas.microsoft.com/office/word/2010/wordml" xmlns:w15="http://schemas.microsoft.com/office/word/2012/wordml" xmlns:w16cid="http://schemas.microsoft.com/office/word/2016/wordml/cid" xmlns:w16se="http://schemas.microsoft.com/office/word/2015/wordml/symex" mc:Ignorable="w14 w15 w16se w16cid">
+<w:fonts xmlns:mc="http://schemas.openxmlformats.org/markup-compatibility/2006" xmlns:r="http://schemas.openxmlformats.org/officeDocument/2006/relationships" xmlns:w="http://schemas.openxmlformats.org/wordprocessingml/2006/main" xmlns:w14="http://schemas.microsoft.com/office/word/2010/wordml" xmlns:w15="http://schemas.microsoft.com/office/word/2012/wordml" xmlns:w16cex="http://schemas.microsoft.com/office/word/2018/wordml/cex" xmlns:w16cid="http://schemas.microsoft.com/office/word/2016/wordml/cid" xmlns:w16="http://schemas.microsoft.com/office/word/2018/wordml" xmlns:w16sdtdh="http://schemas.microsoft.com/office/word/2020/wordml/sdtdatahash" xmlns:w16se="http://schemas.microsoft.com/office/word/2015/wordml/symex" mc:Ignorable="w14 w15 w16se w16cid w16 w16cex w16sdtdh">
   <w:font w:name="Symbol">
     <w:panose1 w:val="05050102010706020507"/>
     <w:charset w:val="02"/>
@@ -2684,13 +2536,29 @@
     <w:charset w:val="00"/>
     <w:family w:val="swiss"/>
     <w:pitch w:val="variable"/>
-    <w:sig w:usb0="A0002AEF" w:usb1="4000207B" w:usb2="00000000" w:usb3="00000000" w:csb0="000001FF" w:csb1="00000000"/>
+    <w:sig w:usb0="E4002EFF" w:usb1="C000247B" w:usb2="00000009" w:usb3="00000000" w:csb0="000001FF" w:csb1="00000000"/>
+  </w:font>
+  <w:font w:name="Yu Gothic Light">
+    <w:altName w:val="游ゴシック Light"/>
+    <w:panose1 w:val="020B0300000000000000"/>
+    <w:charset w:val="80"/>
+    <w:family w:val="swiss"/>
+    <w:pitch w:val="variable"/>
+    <w:sig w:usb0="E00002FF" w:usb1="2AC7FDFF" w:usb2="00000016" w:usb3="00000000" w:csb0="0002009F" w:csb1="00000000"/>
+  </w:font>
+  <w:font w:name="Yu Mincho">
+    <w:altName w:val="游明朝"/>
+    <w:panose1 w:val="02020400000000000000"/>
+    <w:charset w:val="80"/>
+    <w:family w:val="roman"/>
+    <w:pitch w:val="variable"/>
+    <w:sig w:usb0="800002E7" w:usb1="2AC7FCFF" w:usb2="00000012" w:usb3="00000000" w:csb0="0002009F" w:csb1="00000000"/>
   </w:font>
 </w:fonts>
 </file>
 
 <file path=word/glossary/settings.xml><?xml version="1.0" encoding="utf-8"?>
-<w:settings xmlns:mc="http://schemas.openxmlformats.org/markup-compatibility/2006" xmlns:o="urn:schemas-microsoft-com:office:office" xmlns:r="http://schemas.openxmlformats.org/officeDocument/2006/relationships" xmlns:m="http://schemas.openxmlformats.org/officeDocument/2006/math" xmlns:v="urn:schemas-microsoft-com:vml" xmlns:w10="urn:schemas-microsoft-com:office:word" xmlns:w="http://schemas.openxmlformats.org/wordprocessingml/2006/main" xmlns:w14="http://schemas.microsoft.com/office/word/2010/wordml" xmlns:w15="http://schemas.microsoft.com/office/word/2012/wordml" xmlns:w16cid="http://schemas.microsoft.com/office/word/2016/wordml/cid" xmlns:w16se="http://schemas.microsoft.com/office/word/2015/wordml/symex" xmlns:sl="http://schemas.openxmlformats.org/schemaLibrary/2006/main" mc:Ignorable="w14 w15 w16se w16cid">
+<w:settings xmlns:mc="http://schemas.openxmlformats.org/markup-compatibility/2006" xmlns:o="urn:schemas-microsoft-com:office:office" xmlns:r="http://schemas.openxmlformats.org/officeDocument/2006/relationships" xmlns:m="http://schemas.openxmlformats.org/officeDocument/2006/math" xmlns:v="urn:schemas-microsoft-com:vml" xmlns:w10="urn:schemas-microsoft-com:office:word" xmlns:w="http://schemas.openxmlformats.org/wordprocessingml/2006/main" xmlns:w14="http://schemas.microsoft.com/office/word/2010/wordml" xmlns:w15="http://schemas.microsoft.com/office/word/2012/wordml" xmlns:w16cex="http://schemas.microsoft.com/office/word/2018/wordml/cex" xmlns:w16cid="http://schemas.microsoft.com/office/word/2016/wordml/cid" xmlns:w16="http://schemas.microsoft.com/office/word/2018/wordml" xmlns:w16sdtdh="http://schemas.microsoft.com/office/word/2020/wordml/sdtdatahash" xmlns:w16se="http://schemas.microsoft.com/office/word/2015/wordml/symex" xmlns:sl="http://schemas.openxmlformats.org/schemaLibrary/2006/main" mc:Ignorable="w14 w15 w16se w16cid w16 w16cex w16sdtdh">
   <w:view w:val="normal"/>
   <w:defaultTabStop w:val="720"/>
   <w:characterSpacingControl w:val="doNotCompress"/>
@@ -2705,8 +2573,10 @@
   </w:compat>
   <w:rsids>
     <w:rsidRoot w:val="00FB2212"/>
+    <w:rsid w:val="000F468E"/>
     <w:rsid w:val="00A20271"/>
     <w:rsid w:val="00D902B4"/>
+    <w:rsid w:val="00F75668"/>
     <w:rsid w:val="00FB2212"/>
   </w:rsids>
   <m:mathPr>
@@ -2722,7 +2592,7 @@
     <m:intLim m:val="subSup"/>
     <m:naryLim m:val="undOvr"/>
   </m:mathPr>
-  <w:themeFontLang w:val="en-US"/>
+  <w:themeFontLang w:val="en-US" w:eastAsia="ja-JP"/>
   <w:clrSchemeMapping w:bg1="light1" w:t1="dark1" w:bg2="light2" w:t2="dark2" w:accent1="accent1" w:accent2="accent2" w:accent3="accent3" w:accent4="accent4" w:accent5="accent5" w:accent6="accent6" w:hyperlink="hyperlink" w:followedHyperlink="followedHyperlink"/>
   <w:decimalSymbol w:val="."/>
   <w:listSeparator w:val=","/>
@@ -2731,7 +2601,7 @@
 </file>
 
 <file path=word/glossary/styles.xml><?xml version="1.0" encoding="utf-8"?>
-<w:styles xmlns:mc="http://schemas.openxmlformats.org/markup-compatibility/2006" xmlns:r="http://schemas.openxmlformats.org/officeDocument/2006/relationships" xmlns:w="http://schemas.openxmlformats.org/wordprocessingml/2006/main" xmlns:w14="http://schemas.microsoft.com/office/word/2010/wordml" xmlns:w15="http://schemas.microsoft.com/office/word/2012/wordml" xmlns:w16cid="http://schemas.microsoft.com/office/word/2016/wordml/cid" xmlns:w16se="http://schemas.microsoft.com/office/word/2015/wordml/symex" mc:Ignorable="w14 w15 w16se w16cid">
+<w:styles xmlns:mc="http://schemas.openxmlformats.org/markup-compatibility/2006" xmlns:r="http://schemas.openxmlformats.org/officeDocument/2006/relationships" xmlns:w="http://schemas.openxmlformats.org/wordprocessingml/2006/main" xmlns:w14="http://schemas.microsoft.com/office/word/2010/wordml" xmlns:w15="http://schemas.microsoft.com/office/word/2012/wordml" xmlns:w16cex="http://schemas.microsoft.com/office/word/2018/wordml/cex" xmlns:w16cid="http://schemas.microsoft.com/office/word/2016/wordml/cid" xmlns:w16="http://schemas.microsoft.com/office/word/2018/wordml" xmlns:w16sdtdh="http://schemas.microsoft.com/office/word/2020/wordml/sdtdatahash" xmlns:w16se="http://schemas.microsoft.com/office/word/2015/wordml/symex" mc:Ignorable="w14 w15 w16se w16cid w16 w16cex w16sdtdh">
   <w:docDefaults>
     <w:rPrDefault>
       <w:rPr>
@@ -2747,7 +2617,7 @@
       </w:pPr>
     </w:pPrDefault>
   </w:docDefaults>
-  <w:latentStyles w:defLockedState="0" w:defUIPriority="99" w:defSemiHidden="0" w:defUnhideWhenUsed="0" w:defQFormat="0" w:count="375">
+  <w:latentStyles w:defLockedState="0" w:defUIPriority="99" w:defSemiHidden="0" w:defUnhideWhenUsed="0" w:defQFormat="0" w:count="376">
     <w:lsdException w:name="Normal" w:uiPriority="0" w:qFormat="1"/>
     <w:lsdException w:name="heading 1" w:uiPriority="9" w:qFormat="1"/>
     <w:lsdException w:name="heading 2" w:semiHidden="1" w:uiPriority="9" w:unhideWhenUsed="1" w:qFormat="1"/>
@@ -2853,7 +2723,6 @@
     <w:lsdException w:name="HTML Sample" w:semiHidden="1" w:unhideWhenUsed="1"/>
     <w:lsdException w:name="HTML Typewriter" w:semiHidden="1" w:unhideWhenUsed="1"/>
     <w:lsdException w:name="HTML Variable" w:semiHidden="1" w:unhideWhenUsed="1"/>
-    <w:lsdException w:name="Normal Table" w:semiHidden="1" w:unhideWhenUsed="1"/>
     <w:lsdException w:name="annotation subject" w:semiHidden="1" w:unhideWhenUsed="1"/>
     <w:lsdException w:name="No List" w:semiHidden="1" w:unhideWhenUsed="1"/>
     <w:lsdException w:name="Outline List 1" w:semiHidden="1" w:unhideWhenUsed="1"/>
@@ -2900,10 +2769,8 @@
     <w:lsdException w:name="Table Subtle 2" w:semiHidden="1" w:unhideWhenUsed="1"/>
     <w:lsdException w:name="Table Web 1" w:semiHidden="1" w:unhideWhenUsed="1"/>
     <w:lsdException w:name="Table Web 2" w:semiHidden="1" w:unhideWhenUsed="1"/>
-    <w:lsdException w:name="Table Web 3" w:semiHidden="1" w:unhideWhenUsed="1"/>
     <w:lsdException w:name="Balloon Text" w:semiHidden="1" w:unhideWhenUsed="1"/>
     <w:lsdException w:name="Table Grid" w:uiPriority="39"/>
-    <w:lsdException w:name="Table Theme" w:semiHidden="1" w:unhideWhenUsed="1"/>
     <w:lsdException w:name="Placeholder Text" w:semiHidden="1"/>
     <w:lsdException w:name="No Spacing" w:uiPriority="1" w:qFormat="1"/>
     <w:lsdException w:name="Light Shading" w:uiPriority="60"/>
@@ -3123,6 +2990,7 @@
     <w:lsdException w:name="Smart Hyperlink" w:semiHidden="1" w:unhideWhenUsed="1"/>
     <w:lsdException w:name="Hashtag" w:semiHidden="1" w:unhideWhenUsed="1"/>
     <w:lsdException w:name="Unresolved Mention" w:semiHidden="1" w:unhideWhenUsed="1"/>
+    <w:lsdException w:name="Smart Link" w:semiHidden="1" w:unhideWhenUsed="1"/>
   </w:latentStyles>
   <w:style w:type="paragraph" w:default="1" w:styleId="Normal">
     <w:name w:val="Normal"/>
@@ -3160,463 +3028,70 @@
     <w:basedOn w:val="DefaultParagraphFont"/>
     <w:uiPriority w:val="99"/>
     <w:semiHidden/>
-    <w:rsid w:val="00D902B4"/>
+    <w:rsid w:val="000F468E"/>
     <w:rPr>
       <w:color w:val="808080"/>
     </w:rPr>
   </w:style>
-  <w:style w:type="paragraph" w:customStyle="1" w:styleId="EF20A3ACE2BC4673B7969FCD8E516470">
-    <w:name w:val="EF20A3ACE2BC4673B7969FCD8E516470"/>
-    <w:rsid w:val="00FB2212"/>
-  </w:style>
-  <w:style w:type="paragraph" w:customStyle="1" w:styleId="A965466BE5954A1CA3ABA2C2B480C5D7">
-    <w:name w:val="A965466BE5954A1CA3ABA2C2B480C5D7"/>
-    <w:rsid w:val="00FB2212"/>
-  </w:style>
-  <w:style w:type="paragraph" w:customStyle="1" w:styleId="FC067D4108974EB58C1F48B8F3B4247C">
-    <w:name w:val="FC067D4108974EB58C1F48B8F3B4247C"/>
-    <w:rsid w:val="00FB2212"/>
-  </w:style>
-  <w:style w:type="paragraph" w:customStyle="1" w:styleId="2FFD5002B0714A21813A901C28645AAA">
-    <w:name w:val="2FFD5002B0714A21813A901C28645AAA"/>
-    <w:rsid w:val="00FB2212"/>
-  </w:style>
-  <w:style w:type="paragraph" w:customStyle="1" w:styleId="0387E5C46B454ACB8B23EA4B410A8342">
-    <w:name w:val="0387E5C46B454ACB8B23EA4B410A8342"/>
-    <w:rsid w:val="00FB2212"/>
-  </w:style>
-  <w:style w:type="paragraph" w:customStyle="1" w:styleId="3F6313B93BF44FE88647234A3DDEBC42">
-    <w:name w:val="3F6313B93BF44FE88647234A3DDEBC42"/>
-    <w:rsid w:val="00FB2212"/>
-  </w:style>
-  <w:style w:type="paragraph" w:customStyle="1" w:styleId="89ECF61D98B84FA19FD89B3BE1EC8E8D">
-    <w:name w:val="89ECF61D98B84FA19FD89B3BE1EC8E8D"/>
-    <w:rsid w:val="00FB2212"/>
-  </w:style>
-  <w:style w:type="paragraph" w:customStyle="1" w:styleId="6F2550FE1D364DB2B50A33B1245CD199">
-    <w:name w:val="6F2550FE1D364DB2B50A33B1245CD199"/>
-    <w:rsid w:val="00FB2212"/>
-  </w:style>
-  <w:style w:type="paragraph" w:customStyle="1" w:styleId="9F2C6B1248CA4A679D903922B77CD4ED">
-    <w:name w:val="9F2C6B1248CA4A679D903922B77CD4ED"/>
-    <w:rsid w:val="00FB2212"/>
-  </w:style>
-  <w:style w:type="paragraph" w:customStyle="1" w:styleId="EF20A3ACE2BC4673B7969FCD8E5164701">
-    <w:name w:val="EF20A3ACE2BC4673B7969FCD8E5164701"/>
-    <w:rsid w:val="00FB2212"/>
+  <w:style w:type="paragraph" w:customStyle="1" w:styleId="EF20A3ACE2BC4673B7969FCD8E5164708">
+    <w:name w:val="EF20A3ACE2BC4673B7969FCD8E5164708"/>
+    <w:rsid w:val="000F468E"/>
     <w:rPr>
       <w:rFonts w:eastAsiaTheme="minorHAnsi"/>
     </w:rPr>
   </w:style>
-  <w:style w:type="paragraph" w:customStyle="1" w:styleId="A965466BE5954A1CA3ABA2C2B480C5D71">
-    <w:name w:val="A965466BE5954A1CA3ABA2C2B480C5D71"/>
-    <w:rsid w:val="00FB2212"/>
+  <w:style w:type="paragraph" w:customStyle="1" w:styleId="A965466BE5954A1CA3ABA2C2B480C5D78">
+    <w:name w:val="A965466BE5954A1CA3ABA2C2B480C5D78"/>
+    <w:rsid w:val="000F468E"/>
     <w:rPr>
       <w:rFonts w:eastAsiaTheme="minorHAnsi"/>
     </w:rPr>
   </w:style>
-  <w:style w:type="paragraph" w:customStyle="1" w:styleId="FC067D4108974EB58C1F48B8F3B4247C1">
-    <w:name w:val="FC067D4108974EB58C1F48B8F3B4247C1"/>
-    <w:rsid w:val="00FB2212"/>
+  <w:style w:type="paragraph" w:customStyle="1" w:styleId="FC067D4108974EB58C1F48B8F3B4247C8">
+    <w:name w:val="FC067D4108974EB58C1F48B8F3B4247C8"/>
+    <w:rsid w:val="000F468E"/>
     <w:rPr>
       <w:rFonts w:eastAsiaTheme="minorHAnsi"/>
     </w:rPr>
   </w:style>
-  <w:style w:type="paragraph" w:customStyle="1" w:styleId="2FFD5002B0714A21813A901C28645AAA1">
-    <w:name w:val="2FFD5002B0714A21813A901C28645AAA1"/>
-    <w:rsid w:val="00FB2212"/>
+  <w:style w:type="paragraph" w:customStyle="1" w:styleId="8837714F8CCB4F879628C23549DE3A0A5">
+    <w:name w:val="8837714F8CCB4F879628C23549DE3A0A5"/>
+    <w:rsid w:val="000F468E"/>
     <w:rPr>
       <w:rFonts w:eastAsiaTheme="minorHAnsi"/>
     </w:rPr>
   </w:style>
-  <w:style w:type="paragraph" w:customStyle="1" w:styleId="83360A8CB20F402B9A47A65B86CC4FC4">
-    <w:name w:val="83360A8CB20F402B9A47A65B86CC4FC4"/>
-    <w:rsid w:val="00FB2212"/>
+  <w:style w:type="paragraph" w:customStyle="1" w:styleId="2FFD5002B0714A21813A901C28645AAA8">
+    <w:name w:val="2FFD5002B0714A21813A901C28645AAA8"/>
+    <w:rsid w:val="000F468E"/>
     <w:rPr>
       <w:rFonts w:eastAsiaTheme="minorHAnsi"/>
     </w:rPr>
   </w:style>
-  <w:style w:type="paragraph" w:customStyle="1" w:styleId="9F2C6B1248CA4A679D903922B77CD4ED1">
-    <w:name w:val="9F2C6B1248CA4A679D903922B77CD4ED1"/>
-    <w:rsid w:val="00FB2212"/>
+  <w:style w:type="paragraph" w:customStyle="1" w:styleId="835EE400023544FD90066F3DEB800AF1">
+    <w:name w:val="835EE400023544FD90066F3DEB800AF1"/>
+    <w:rsid w:val="000F468E"/>
     <w:rPr>
       <w:rFonts w:eastAsiaTheme="minorHAnsi"/>
     </w:rPr>
   </w:style>
-  <w:style w:type="paragraph" w:customStyle="1" w:styleId="E743BDFE5A86404280780B047968A225">
-    <w:name w:val="E743BDFE5A86404280780B047968A225"/>
-    <w:rsid w:val="00FB2212"/>
+  <w:style w:type="paragraph" w:customStyle="1" w:styleId="9F2C6B1248CA4A679D903922B77CD4ED8">
+    <w:name w:val="9F2C6B1248CA4A679D903922B77CD4ED8"/>
+    <w:rsid w:val="000F468E"/>
     <w:rPr>
       <w:rFonts w:eastAsiaTheme="minorHAnsi"/>
     </w:rPr>
   </w:style>
-  <w:style w:type="paragraph" w:customStyle="1" w:styleId="6F2550FE1D364DB2B50A33B1245CD1991">
-    <w:name w:val="6F2550FE1D364DB2B50A33B1245CD1991"/>
-    <w:rsid w:val="00FB2212"/>
+  <w:style w:type="paragraph" w:customStyle="1" w:styleId="E743BDFE5A86404280780B047968A2257">
+    <w:name w:val="E743BDFE5A86404280780B047968A2257"/>
+    <w:rsid w:val="000F468E"/>
     <w:rPr>
       <w:rFonts w:eastAsiaTheme="minorHAnsi"/>
     </w:rPr>
   </w:style>
-  <w:style w:type="paragraph" w:customStyle="1" w:styleId="EF20A3ACE2BC4673B7969FCD8E5164702">
-    <w:name w:val="EF20A3ACE2BC4673B7969FCD8E5164702"/>
-    <w:rsid w:val="00FB2212"/>
-    <w:rPr>
-      <w:rFonts w:eastAsiaTheme="minorHAnsi"/>
-    </w:rPr>
-  </w:style>
-  <w:style w:type="paragraph" w:customStyle="1" w:styleId="A965466BE5954A1CA3ABA2C2B480C5D72">
-    <w:name w:val="A965466BE5954A1CA3ABA2C2B480C5D72"/>
-    <w:rsid w:val="00FB2212"/>
-    <w:rPr>
-      <w:rFonts w:eastAsiaTheme="minorHAnsi"/>
-    </w:rPr>
-  </w:style>
-  <w:style w:type="paragraph" w:customStyle="1" w:styleId="FC067D4108974EB58C1F48B8F3B4247C2">
-    <w:name w:val="FC067D4108974EB58C1F48B8F3B4247C2"/>
-    <w:rsid w:val="00FB2212"/>
-    <w:rPr>
-      <w:rFonts w:eastAsiaTheme="minorHAnsi"/>
-    </w:rPr>
-  </w:style>
-  <w:style w:type="paragraph" w:customStyle="1" w:styleId="2FFD5002B0714A21813A901C28645AAA2">
-    <w:name w:val="2FFD5002B0714A21813A901C28645AAA2"/>
-    <w:rsid w:val="00FB2212"/>
-    <w:rPr>
-      <w:rFonts w:eastAsiaTheme="minorHAnsi"/>
-    </w:rPr>
-  </w:style>
-  <w:style w:type="paragraph" w:customStyle="1" w:styleId="83360A8CB20F402B9A47A65B86CC4FC41">
-    <w:name w:val="83360A8CB20F402B9A47A65B86CC4FC41"/>
-    <w:rsid w:val="00FB2212"/>
-    <w:rPr>
-      <w:rFonts w:eastAsiaTheme="minorHAnsi"/>
-    </w:rPr>
-  </w:style>
-  <w:style w:type="paragraph" w:customStyle="1" w:styleId="9F2C6B1248CA4A679D903922B77CD4ED2">
-    <w:name w:val="9F2C6B1248CA4A679D903922B77CD4ED2"/>
-    <w:rsid w:val="00FB2212"/>
-    <w:rPr>
-      <w:rFonts w:eastAsiaTheme="minorHAnsi"/>
-    </w:rPr>
-  </w:style>
-  <w:style w:type="paragraph" w:customStyle="1" w:styleId="E743BDFE5A86404280780B047968A2251">
-    <w:name w:val="E743BDFE5A86404280780B047968A2251"/>
-    <w:rsid w:val="00FB2212"/>
-    <w:rPr>
-      <w:rFonts w:eastAsiaTheme="minorHAnsi"/>
-    </w:rPr>
-  </w:style>
-  <w:style w:type="paragraph" w:customStyle="1" w:styleId="6F2550FE1D364DB2B50A33B1245CD1992">
-    <w:name w:val="6F2550FE1D364DB2B50A33B1245CD1992"/>
-    <w:rsid w:val="00FB2212"/>
-    <w:rPr>
-      <w:rFonts w:eastAsiaTheme="minorHAnsi"/>
-    </w:rPr>
-  </w:style>
-  <w:style w:type="paragraph" w:customStyle="1" w:styleId="EF20A3ACE2BC4673B7969FCD8E5164703">
-    <w:name w:val="EF20A3ACE2BC4673B7969FCD8E5164703"/>
-    <w:rsid w:val="00FB2212"/>
-    <w:rPr>
-      <w:rFonts w:eastAsiaTheme="minorHAnsi"/>
-    </w:rPr>
-  </w:style>
-  <w:style w:type="paragraph" w:customStyle="1" w:styleId="A965466BE5954A1CA3ABA2C2B480C5D73">
-    <w:name w:val="A965466BE5954A1CA3ABA2C2B480C5D73"/>
-    <w:rsid w:val="00FB2212"/>
-    <w:rPr>
-      <w:rFonts w:eastAsiaTheme="minorHAnsi"/>
-    </w:rPr>
-  </w:style>
-  <w:style w:type="paragraph" w:customStyle="1" w:styleId="FC067D4108974EB58C1F48B8F3B4247C3">
-    <w:name w:val="FC067D4108974EB58C1F48B8F3B4247C3"/>
-    <w:rsid w:val="00FB2212"/>
-    <w:rPr>
-      <w:rFonts w:eastAsiaTheme="minorHAnsi"/>
-    </w:rPr>
-  </w:style>
-  <w:style w:type="paragraph" w:customStyle="1" w:styleId="8837714F8CCB4F879628C23549DE3A0A">
-    <w:name w:val="8837714F8CCB4F879628C23549DE3A0A"/>
-    <w:rsid w:val="00FB2212"/>
-    <w:rPr>
-      <w:rFonts w:eastAsiaTheme="minorHAnsi"/>
-    </w:rPr>
-  </w:style>
-  <w:style w:type="paragraph" w:customStyle="1" w:styleId="2FFD5002B0714A21813A901C28645AAA3">
-    <w:name w:val="2FFD5002B0714A21813A901C28645AAA3"/>
-    <w:rsid w:val="00FB2212"/>
-    <w:rPr>
-      <w:rFonts w:eastAsiaTheme="minorHAnsi"/>
-    </w:rPr>
-  </w:style>
-  <w:style w:type="paragraph" w:customStyle="1" w:styleId="83360A8CB20F402B9A47A65B86CC4FC42">
-    <w:name w:val="83360A8CB20F402B9A47A65B86CC4FC42"/>
-    <w:rsid w:val="00FB2212"/>
-    <w:rPr>
-      <w:rFonts w:eastAsiaTheme="minorHAnsi"/>
-    </w:rPr>
-  </w:style>
-  <w:style w:type="paragraph" w:customStyle="1" w:styleId="9F2C6B1248CA4A679D903922B77CD4ED3">
-    <w:name w:val="9F2C6B1248CA4A679D903922B77CD4ED3"/>
-    <w:rsid w:val="00FB2212"/>
-    <w:rPr>
-      <w:rFonts w:eastAsiaTheme="minorHAnsi"/>
-    </w:rPr>
-  </w:style>
-  <w:style w:type="paragraph" w:customStyle="1" w:styleId="E743BDFE5A86404280780B047968A2252">
-    <w:name w:val="E743BDFE5A86404280780B047968A2252"/>
-    <w:rsid w:val="00FB2212"/>
-    <w:rPr>
-      <w:rFonts w:eastAsiaTheme="minorHAnsi"/>
-    </w:rPr>
-  </w:style>
-  <w:style w:type="paragraph" w:customStyle="1" w:styleId="6AB670FC17BE49C0A66BC20C5B91F325">
-    <w:name w:val="6AB670FC17BE49C0A66BC20C5B91F325"/>
-    <w:rsid w:val="00FB2212"/>
-    <w:rPr>
-      <w:rFonts w:eastAsiaTheme="minorHAnsi"/>
-    </w:rPr>
-  </w:style>
-  <w:style w:type="paragraph" w:customStyle="1" w:styleId="EF20A3ACE2BC4673B7969FCD8E5164704">
-    <w:name w:val="EF20A3ACE2BC4673B7969FCD8E5164704"/>
-    <w:rsid w:val="00FB2212"/>
-    <w:rPr>
-      <w:rFonts w:eastAsiaTheme="minorHAnsi"/>
-    </w:rPr>
-  </w:style>
-  <w:style w:type="paragraph" w:customStyle="1" w:styleId="A965466BE5954A1CA3ABA2C2B480C5D74">
-    <w:name w:val="A965466BE5954A1CA3ABA2C2B480C5D74"/>
-    <w:rsid w:val="00FB2212"/>
-    <w:rPr>
-      <w:rFonts w:eastAsiaTheme="minorHAnsi"/>
-    </w:rPr>
-  </w:style>
-  <w:style w:type="paragraph" w:customStyle="1" w:styleId="FC067D4108974EB58C1F48B8F3B4247C4">
-    <w:name w:val="FC067D4108974EB58C1F48B8F3B4247C4"/>
-    <w:rsid w:val="00FB2212"/>
-    <w:rPr>
-      <w:rFonts w:eastAsiaTheme="minorHAnsi"/>
-    </w:rPr>
-  </w:style>
-  <w:style w:type="paragraph" w:customStyle="1" w:styleId="8837714F8CCB4F879628C23549DE3A0A1">
-    <w:name w:val="8837714F8CCB4F879628C23549DE3A0A1"/>
-    <w:rsid w:val="00FB2212"/>
-    <w:rPr>
-      <w:rFonts w:eastAsiaTheme="minorHAnsi"/>
-    </w:rPr>
-  </w:style>
-  <w:style w:type="paragraph" w:customStyle="1" w:styleId="2FFD5002B0714A21813A901C28645AAA4">
-    <w:name w:val="2FFD5002B0714A21813A901C28645AAA4"/>
-    <w:rsid w:val="00FB2212"/>
-    <w:rPr>
-      <w:rFonts w:eastAsiaTheme="minorHAnsi"/>
-    </w:rPr>
-  </w:style>
-  <w:style w:type="paragraph" w:customStyle="1" w:styleId="83360A8CB20F402B9A47A65B86CC4FC43">
-    <w:name w:val="83360A8CB20F402B9A47A65B86CC4FC43"/>
-    <w:rsid w:val="00FB2212"/>
-    <w:rPr>
-      <w:rFonts w:eastAsiaTheme="minorHAnsi"/>
-    </w:rPr>
-  </w:style>
-  <w:style w:type="paragraph" w:customStyle="1" w:styleId="9F2C6B1248CA4A679D903922B77CD4ED4">
-    <w:name w:val="9F2C6B1248CA4A679D903922B77CD4ED4"/>
-    <w:rsid w:val="00FB2212"/>
-    <w:rPr>
-      <w:rFonts w:eastAsiaTheme="minorHAnsi"/>
-    </w:rPr>
-  </w:style>
-  <w:style w:type="paragraph" w:customStyle="1" w:styleId="E743BDFE5A86404280780B047968A2253">
-    <w:name w:val="E743BDFE5A86404280780B047968A2253"/>
-    <w:rsid w:val="00FB2212"/>
-    <w:rPr>
-      <w:rFonts w:eastAsiaTheme="minorHAnsi"/>
-    </w:rPr>
-  </w:style>
-  <w:style w:type="paragraph" w:customStyle="1" w:styleId="6AB670FC17BE49C0A66BC20C5B91F3251">
-    <w:name w:val="6AB670FC17BE49C0A66BC20C5B91F3251"/>
-    <w:rsid w:val="00FB2212"/>
-    <w:rPr>
-      <w:rFonts w:eastAsiaTheme="minorHAnsi"/>
-    </w:rPr>
-  </w:style>
-  <w:style w:type="paragraph" w:customStyle="1" w:styleId="EF20A3ACE2BC4673B7969FCD8E5164705">
-    <w:name w:val="EF20A3ACE2BC4673B7969FCD8E5164705"/>
-    <w:rsid w:val="00FB2212"/>
-    <w:rPr>
-      <w:rFonts w:eastAsiaTheme="minorHAnsi"/>
-    </w:rPr>
-  </w:style>
-  <w:style w:type="paragraph" w:customStyle="1" w:styleId="A965466BE5954A1CA3ABA2C2B480C5D75">
-    <w:name w:val="A965466BE5954A1CA3ABA2C2B480C5D75"/>
-    <w:rsid w:val="00FB2212"/>
-    <w:rPr>
-      <w:rFonts w:eastAsiaTheme="minorHAnsi"/>
-    </w:rPr>
-  </w:style>
-  <w:style w:type="paragraph" w:customStyle="1" w:styleId="FC067D4108974EB58C1F48B8F3B4247C5">
-    <w:name w:val="FC067D4108974EB58C1F48B8F3B4247C5"/>
-    <w:rsid w:val="00FB2212"/>
-    <w:rPr>
-      <w:rFonts w:eastAsiaTheme="minorHAnsi"/>
-    </w:rPr>
-  </w:style>
-  <w:style w:type="paragraph" w:customStyle="1" w:styleId="8837714F8CCB4F879628C23549DE3A0A2">
-    <w:name w:val="8837714F8CCB4F879628C23549DE3A0A2"/>
-    <w:rsid w:val="00FB2212"/>
-    <w:rPr>
-      <w:rFonts w:eastAsiaTheme="minorHAnsi"/>
-    </w:rPr>
-  </w:style>
-  <w:style w:type="paragraph" w:customStyle="1" w:styleId="2FFD5002B0714A21813A901C28645AAA5">
-    <w:name w:val="2FFD5002B0714A21813A901C28645AAA5"/>
-    <w:rsid w:val="00FB2212"/>
-    <w:rPr>
-      <w:rFonts w:eastAsiaTheme="minorHAnsi"/>
-    </w:rPr>
-  </w:style>
-  <w:style w:type="paragraph" w:customStyle="1" w:styleId="83360A8CB20F402B9A47A65B86CC4FC44">
-    <w:name w:val="83360A8CB20F402B9A47A65B86CC4FC44"/>
-    <w:rsid w:val="00FB2212"/>
-    <w:rPr>
-      <w:rFonts w:eastAsiaTheme="minorHAnsi"/>
-    </w:rPr>
-  </w:style>
-  <w:style w:type="paragraph" w:customStyle="1" w:styleId="9F2C6B1248CA4A679D903922B77CD4ED5">
-    <w:name w:val="9F2C6B1248CA4A679D903922B77CD4ED5"/>
-    <w:rsid w:val="00FB2212"/>
-    <w:rPr>
-      <w:rFonts w:eastAsiaTheme="minorHAnsi"/>
-    </w:rPr>
-  </w:style>
-  <w:style w:type="paragraph" w:customStyle="1" w:styleId="E743BDFE5A86404280780B047968A2254">
-    <w:name w:val="E743BDFE5A86404280780B047968A2254"/>
-    <w:rsid w:val="00FB2212"/>
-    <w:rPr>
-      <w:rFonts w:eastAsiaTheme="minorHAnsi"/>
-    </w:rPr>
-  </w:style>
-  <w:style w:type="paragraph" w:customStyle="1" w:styleId="6AB670FC17BE49C0A66BC20C5B91F3252">
-    <w:name w:val="6AB670FC17BE49C0A66BC20C5B91F3252"/>
-    <w:rsid w:val="00FB2212"/>
-    <w:rPr>
-      <w:rFonts w:eastAsiaTheme="minorHAnsi"/>
-    </w:rPr>
-  </w:style>
-  <w:style w:type="paragraph" w:customStyle="1" w:styleId="EF20A3ACE2BC4673B7969FCD8E5164706">
-    <w:name w:val="EF20A3ACE2BC4673B7969FCD8E5164706"/>
-    <w:rsid w:val="00FB2212"/>
-    <w:rPr>
-      <w:rFonts w:eastAsiaTheme="minorHAnsi"/>
-    </w:rPr>
-  </w:style>
-  <w:style w:type="paragraph" w:customStyle="1" w:styleId="A965466BE5954A1CA3ABA2C2B480C5D76">
-    <w:name w:val="A965466BE5954A1CA3ABA2C2B480C5D76"/>
-    <w:rsid w:val="00FB2212"/>
-    <w:rPr>
-      <w:rFonts w:eastAsiaTheme="minorHAnsi"/>
-    </w:rPr>
-  </w:style>
-  <w:style w:type="paragraph" w:customStyle="1" w:styleId="FC067D4108974EB58C1F48B8F3B4247C6">
-    <w:name w:val="FC067D4108974EB58C1F48B8F3B4247C6"/>
-    <w:rsid w:val="00FB2212"/>
-    <w:rPr>
-      <w:rFonts w:eastAsiaTheme="minorHAnsi"/>
-    </w:rPr>
-  </w:style>
-  <w:style w:type="paragraph" w:customStyle="1" w:styleId="8837714F8CCB4F879628C23549DE3A0A3">
-    <w:name w:val="8837714F8CCB4F879628C23549DE3A0A3"/>
-    <w:rsid w:val="00FB2212"/>
-    <w:rPr>
-      <w:rFonts w:eastAsiaTheme="minorHAnsi"/>
-    </w:rPr>
-  </w:style>
-  <w:style w:type="paragraph" w:customStyle="1" w:styleId="2FFD5002B0714A21813A901C28645AAA6">
-    <w:name w:val="2FFD5002B0714A21813A901C28645AAA6"/>
-    <w:rsid w:val="00FB2212"/>
-    <w:rPr>
-      <w:rFonts w:eastAsiaTheme="minorHAnsi"/>
-    </w:rPr>
-  </w:style>
-  <w:style w:type="paragraph" w:customStyle="1" w:styleId="83360A8CB20F402B9A47A65B86CC4FC45">
-    <w:name w:val="83360A8CB20F402B9A47A65B86CC4FC45"/>
-    <w:rsid w:val="00FB2212"/>
-    <w:rPr>
-      <w:rFonts w:eastAsiaTheme="minorHAnsi"/>
-    </w:rPr>
-  </w:style>
-  <w:style w:type="paragraph" w:customStyle="1" w:styleId="9F2C6B1248CA4A679D903922B77CD4ED6">
-    <w:name w:val="9F2C6B1248CA4A679D903922B77CD4ED6"/>
-    <w:rsid w:val="00FB2212"/>
-    <w:rPr>
-      <w:rFonts w:eastAsiaTheme="minorHAnsi"/>
-    </w:rPr>
-  </w:style>
-  <w:style w:type="paragraph" w:customStyle="1" w:styleId="E743BDFE5A86404280780B047968A2255">
-    <w:name w:val="E743BDFE5A86404280780B047968A2255"/>
-    <w:rsid w:val="00FB2212"/>
-    <w:rPr>
-      <w:rFonts w:eastAsiaTheme="minorHAnsi"/>
-    </w:rPr>
-  </w:style>
-  <w:style w:type="paragraph" w:customStyle="1" w:styleId="6AB670FC17BE49C0A66BC20C5B91F3253">
-    <w:name w:val="6AB670FC17BE49C0A66BC20C5B91F3253"/>
-    <w:rsid w:val="00FB2212"/>
-    <w:rPr>
-      <w:rFonts w:eastAsiaTheme="minorHAnsi"/>
-    </w:rPr>
-  </w:style>
-  <w:style w:type="paragraph" w:customStyle="1" w:styleId="EF20A3ACE2BC4673B7969FCD8E5164707">
-    <w:name w:val="EF20A3ACE2BC4673B7969FCD8E5164707"/>
-    <w:rsid w:val="00D902B4"/>
-    <w:rPr>
-      <w:rFonts w:eastAsiaTheme="minorHAnsi"/>
-    </w:rPr>
-  </w:style>
-  <w:style w:type="paragraph" w:customStyle="1" w:styleId="A965466BE5954A1CA3ABA2C2B480C5D77">
-    <w:name w:val="A965466BE5954A1CA3ABA2C2B480C5D77"/>
-    <w:rsid w:val="00D902B4"/>
-    <w:rPr>
-      <w:rFonts w:eastAsiaTheme="minorHAnsi"/>
-    </w:rPr>
-  </w:style>
-  <w:style w:type="paragraph" w:customStyle="1" w:styleId="FC067D4108974EB58C1F48B8F3B4247C7">
-    <w:name w:val="FC067D4108974EB58C1F48B8F3B4247C7"/>
-    <w:rsid w:val="00D902B4"/>
-    <w:rPr>
-      <w:rFonts w:eastAsiaTheme="minorHAnsi"/>
-    </w:rPr>
-  </w:style>
-  <w:style w:type="paragraph" w:customStyle="1" w:styleId="8837714F8CCB4F879628C23549DE3A0A4">
-    <w:name w:val="8837714F8CCB4F879628C23549DE3A0A4"/>
-    <w:rsid w:val="00D902B4"/>
-    <w:rPr>
-      <w:rFonts w:eastAsiaTheme="minorHAnsi"/>
-    </w:rPr>
-  </w:style>
-  <w:style w:type="paragraph" w:customStyle="1" w:styleId="2FFD5002B0714A21813A901C28645AAA7">
-    <w:name w:val="2FFD5002B0714A21813A901C28645AAA7"/>
-    <w:rsid w:val="00D902B4"/>
-    <w:rPr>
-      <w:rFonts w:eastAsiaTheme="minorHAnsi"/>
-    </w:rPr>
-  </w:style>
-  <w:style w:type="paragraph" w:customStyle="1" w:styleId="9F2C6B1248CA4A679D903922B77CD4ED7">
-    <w:name w:val="9F2C6B1248CA4A679D903922B77CD4ED7"/>
-    <w:rsid w:val="00D902B4"/>
-    <w:rPr>
-      <w:rFonts w:eastAsiaTheme="minorHAnsi"/>
-    </w:rPr>
-  </w:style>
-  <w:style w:type="paragraph" w:customStyle="1" w:styleId="E743BDFE5A86404280780B047968A2256">
-    <w:name w:val="E743BDFE5A86404280780B047968A2256"/>
-    <w:rsid w:val="00D902B4"/>
-    <w:rPr>
-      <w:rFonts w:eastAsiaTheme="minorHAnsi"/>
-    </w:rPr>
-  </w:style>
-  <w:style w:type="paragraph" w:customStyle="1" w:styleId="6AB670FC17BE49C0A66BC20C5B91F3254">
-    <w:name w:val="6AB670FC17BE49C0A66BC20C5B91F3254"/>
-    <w:rsid w:val="00D902B4"/>
+  <w:style w:type="paragraph" w:customStyle="1" w:styleId="6AB670FC17BE49C0A66BC20C5B91F3255">
+    <w:name w:val="6AB670FC17BE49C0A66BC20C5B91F3255"/>
+    <w:rsid w:val="000F468E"/>
     <w:rPr>
       <w:rFonts w:eastAsiaTheme="minorHAnsi"/>
     </w:rPr>
@@ -3625,7 +3100,7 @@
 </file>
 
 <file path=word/glossary/webSettings.xml><?xml version="1.0" encoding="utf-8"?>
-<w:webSettings xmlns:mc="http://schemas.openxmlformats.org/markup-compatibility/2006" xmlns:r="http://schemas.openxmlformats.org/officeDocument/2006/relationships" xmlns:w="http://schemas.openxmlformats.org/wordprocessingml/2006/main" xmlns:w14="http://schemas.microsoft.com/office/word/2010/wordml" xmlns:w15="http://schemas.microsoft.com/office/word/2012/wordml" xmlns:w16cid="http://schemas.microsoft.com/office/word/2016/wordml/cid" xmlns:w16se="http://schemas.microsoft.com/office/word/2015/wordml/symex" mc:Ignorable="w14 w15 w16se w16cid">
+<w:webSettings xmlns:mc="http://schemas.openxmlformats.org/markup-compatibility/2006" xmlns:r="http://schemas.openxmlformats.org/officeDocument/2006/relationships" xmlns:w="http://schemas.openxmlformats.org/wordprocessingml/2006/main" xmlns:w14="http://schemas.microsoft.com/office/word/2010/wordml" xmlns:w15="http://schemas.microsoft.com/office/word/2012/wordml" xmlns:w16cex="http://schemas.microsoft.com/office/word/2018/wordml/cex" xmlns:w16cid="http://schemas.microsoft.com/office/word/2016/wordml/cid" xmlns:w16="http://schemas.microsoft.com/office/word/2018/wordml" xmlns:w16sdtdh="http://schemas.microsoft.com/office/word/2020/wordml/sdtdatahash" xmlns:w16se="http://schemas.microsoft.com/office/word/2015/wordml/symex" mc:Ignorable="w14 w15 w16se w16cid w16 w16cex w16sdtdh">
   <w:optimizeForBrowser/>
   <w:allowPNG/>
 </w:webSettings>

</xml_diff>